<commit_message>
Fixed the taskboard and burndown chart screenshots, and added code inspection
</commit_message>
<xml_diff>
--- a/src/Documentation/D4.docx
+++ b/src/Documentation/D4.docx
@@ -65,116 +65,36 @@
           <w:szCs w:val="48"/>
         </w:rPr>
       </w:pPr>
-      <w:proofErr w:type="spellStart"/>
       <w:r>
         <w:rPr>
           <w:sz w:val="48"/>
           <w:szCs w:val="48"/>
         </w:rPr>
-        <w:t>Venkat</w:t>
-      </w:r>
-      <w:proofErr w:type="spellEnd"/>
+        <w:t>Venkat Korapaty</w:t>
+      </w:r>
       <w:r>
         <w:rPr>
           <w:sz w:val="48"/>
           <w:szCs w:val="48"/>
         </w:rPr>
-        <w:t xml:space="preserve"> </w:t>
-      </w:r>
-      <w:proofErr w:type="spellStart"/>
+        <w:br/>
+        <w:t xml:space="preserve">Amine Benaicha </w:t>
+      </w:r>
       <w:r>
         <w:rPr>
           <w:sz w:val="48"/>
           <w:szCs w:val="48"/>
         </w:rPr>
-        <w:t>Korapaty</w:t>
-      </w:r>
-      <w:proofErr w:type="spellEnd"/>
+        <w:br/>
+        <w:t xml:space="preserve">Gisho Pushaparajah </w:t>
+      </w:r>
       <w:r>
         <w:rPr>
           <w:sz w:val="48"/>
           <w:szCs w:val="48"/>
         </w:rPr>
         <w:br/>
-        <w:t xml:space="preserve">Amine </w:t>
-      </w:r>
-      <w:proofErr w:type="spellStart"/>
-      <w:r>
-        <w:rPr>
-          <w:sz w:val="48"/>
-          <w:szCs w:val="48"/>
-        </w:rPr>
-        <w:t>Benaicha</w:t>
-      </w:r>
-      <w:proofErr w:type="spellEnd"/>
-      <w:r>
-        <w:rPr>
-          <w:sz w:val="48"/>
-          <w:szCs w:val="48"/>
-        </w:rPr>
-        <w:t xml:space="preserve"> </w:t>
-      </w:r>
-      <w:r>
-        <w:rPr>
-          <w:sz w:val="48"/>
-          <w:szCs w:val="48"/>
-        </w:rPr>
-        <w:br/>
-      </w:r>
-      <w:proofErr w:type="spellStart"/>
-      <w:r>
-        <w:rPr>
-          <w:sz w:val="48"/>
-          <w:szCs w:val="48"/>
-        </w:rPr>
-        <w:t>Gisho</w:t>
-      </w:r>
-      <w:proofErr w:type="spellEnd"/>
-      <w:r>
-        <w:rPr>
-          <w:sz w:val="48"/>
-          <w:szCs w:val="48"/>
-        </w:rPr>
-        <w:t xml:space="preserve"> </w:t>
-      </w:r>
-      <w:proofErr w:type="spellStart"/>
-      <w:r>
-        <w:rPr>
-          <w:sz w:val="48"/>
-          <w:szCs w:val="48"/>
-        </w:rPr>
-        <w:t>Pushaparajah</w:t>
-      </w:r>
-      <w:proofErr w:type="spellEnd"/>
-      <w:r>
-        <w:rPr>
-          <w:sz w:val="48"/>
-          <w:szCs w:val="48"/>
-        </w:rPr>
-        <w:t xml:space="preserve"> </w:t>
-      </w:r>
-      <w:r>
-        <w:rPr>
-          <w:sz w:val="48"/>
-          <w:szCs w:val="48"/>
-        </w:rPr>
-        <w:br/>
-      </w:r>
-      <w:proofErr w:type="spellStart"/>
-      <w:r>
-        <w:rPr>
-          <w:sz w:val="48"/>
-          <w:szCs w:val="48"/>
-        </w:rPr>
-        <w:t>Muneeb</w:t>
-      </w:r>
-      <w:proofErr w:type="spellEnd"/>
-      <w:r>
-        <w:rPr>
-          <w:sz w:val="48"/>
-          <w:szCs w:val="48"/>
-        </w:rPr>
-        <w:t xml:space="preserve"> Khan</w:t>
+        <w:t>Muneeb Khan</w:t>
       </w:r>
       <w:r>
         <w:rPr>
@@ -1215,106 +1135,6 @@
         <w:pStyle w:val="Default"/>
         <w:ind w:left="360"/>
         <w:rPr>
-          <w:sz w:val="36"/>
-          <w:szCs w:val="28"/>
-        </w:rPr>
-      </w:pPr>
-    </w:p>
-    <w:p>
-      <w:pPr>
-        <w:pStyle w:val="Default"/>
-        <w:ind w:left="360"/>
-        <w:rPr>
-          <w:sz w:val="36"/>
-          <w:szCs w:val="28"/>
-        </w:rPr>
-      </w:pPr>
-    </w:p>
-    <w:p>
-      <w:pPr>
-        <w:pStyle w:val="Default"/>
-        <w:ind w:left="360"/>
-        <w:rPr>
-          <w:sz w:val="36"/>
-          <w:szCs w:val="28"/>
-        </w:rPr>
-      </w:pPr>
-    </w:p>
-    <w:p>
-      <w:pPr>
-        <w:pStyle w:val="Default"/>
-        <w:ind w:left="360"/>
-        <w:rPr>
-          <w:b/>
-          <w:sz w:val="48"/>
-          <w:szCs w:val="28"/>
-          <w:u w:val="single"/>
-        </w:rPr>
-      </w:pPr>
-    </w:p>
-    <w:p>
-      <w:pPr>
-        <w:pStyle w:val="Default"/>
-        <w:ind w:left="360"/>
-        <w:rPr>
-          <w:b/>
-          <w:sz w:val="48"/>
-          <w:szCs w:val="28"/>
-          <w:u w:val="single"/>
-        </w:rPr>
-      </w:pPr>
-    </w:p>
-    <w:p>
-      <w:pPr>
-        <w:pStyle w:val="Default"/>
-        <w:ind w:left="360"/>
-        <w:rPr>
-          <w:b/>
-          <w:sz w:val="48"/>
-          <w:szCs w:val="28"/>
-          <w:u w:val="single"/>
-        </w:rPr>
-      </w:pPr>
-    </w:p>
-    <w:p>
-      <w:pPr>
-        <w:pStyle w:val="Default"/>
-        <w:ind w:left="360"/>
-        <w:rPr>
-          <w:b/>
-          <w:sz w:val="48"/>
-          <w:szCs w:val="28"/>
-          <w:u w:val="single"/>
-        </w:rPr>
-      </w:pPr>
-      <w:r>
-        <w:rPr>
-          <w:b/>
-          <w:sz w:val="48"/>
-          <w:szCs w:val="28"/>
-          <w:u w:val="single"/>
-        </w:rPr>
-        <w:lastRenderedPageBreak/>
-        <w:t>Sprint Backlog(s):</w:t>
-      </w:r>
-    </w:p>
-    <w:p>
-      <w:pPr>
-        <w:pStyle w:val="Default"/>
-        <w:ind w:left="360"/>
-        <w:rPr>
-          <w:b/>
-          <w:sz w:val="40"/>
-          <w:szCs w:val="28"/>
-          <w:u w:val="single"/>
-        </w:rPr>
-      </w:pPr>
-    </w:p>
-    <w:p>
-      <w:pPr>
-        <w:pStyle w:val="Default"/>
-        <w:ind w:left="360"/>
-        <w:rPr>
           <w:b/>
           <w:sz w:val="36"/>
           <w:szCs w:val="28"/>
@@ -1336,62 +1156,16 @@
         <w:pStyle w:val="Default"/>
         <w:ind w:left="360"/>
         <w:rPr>
-          <w:b/>
-          <w:sz w:val="36"/>
-          <w:szCs w:val="28"/>
-          <w:u w:val="single"/>
-        </w:rPr>
-      </w:pPr>
-    </w:p>
-    <w:p>
-      <w:pPr>
-        <w:pStyle w:val="Default"/>
-        <w:ind w:left="360"/>
-        <w:rPr>
-          <w:sz w:val="36"/>
-          <w:szCs w:val="28"/>
-        </w:rPr>
-      </w:pPr>
-      <w:r>
-        <w:rPr>
-          <w:sz w:val="36"/>
-          <w:szCs w:val="28"/>
-        </w:rPr>
-        <w:t>Task Board:</w:t>
-      </w:r>
-    </w:p>
-    <w:p>
-      <w:pPr>
-        <w:pStyle w:val="Default"/>
-        <w:ind w:left="360"/>
-        <w:rPr>
-          <w:sz w:val="36"/>
-          <w:szCs w:val="28"/>
-        </w:rPr>
-      </w:pPr>
-      <w:r>
-        <w:rPr>
-          <w:sz w:val="36"/>
-          <w:szCs w:val="28"/>
-        </w:rPr>
-        <w:t>Start:</w:t>
-      </w:r>
-    </w:p>
-    <w:p>
-      <w:pPr>
-        <w:pStyle w:val="Default"/>
-        <w:ind w:firstLine="360"/>
-        <w:rPr>
-          <w:sz w:val="36"/>
-          <w:szCs w:val="28"/>
-        </w:rPr>
-      </w:pPr>
-      <w:r>
-        <w:rPr>
-          <w:sz w:val="36"/>
-          <w:szCs w:val="28"/>
-        </w:rPr>
-        <w:pict w14:anchorId="5062E968">
+          <w:sz w:val="28"/>
+          <w:szCs w:val="28"/>
+        </w:rPr>
+      </w:pPr>
+      <w:r>
+        <w:rPr>
+          <w:sz w:val="28"/>
+          <w:szCs w:val="28"/>
+        </w:rPr>
+        <w:pict w14:anchorId="0EFFD36E">
           <v:shapetype id="_x0000_t75" coordsize="21600,21600" o:spt="75" o:preferrelative="t" path="m@4@5l@4@11@9@11@9@5xe" filled="f" stroked="f">
             <v:stroke joinstyle="miter"/>
             <v:formulas>
@@ -1411,8 +1185,8 @@
             <v:path o:extrusionok="f" gradientshapeok="t" o:connecttype="rect"/>
             <o:lock v:ext="edit" aspectratio="t"/>
           </v:shapetype>
-          <v:shape id="_x0000_i1041" type="#_x0000_t75" style="width:512.25pt;height:145.5pt">
-            <v:imagedata r:id="rId5" o:title="Sprint 2"/>
+          <v:shape id="_x0000_i1025" type="#_x0000_t75" style="width:468pt;height:104.25pt">
+            <v:imagedata r:id="rId5" o:title="Sprint 2 Release plan"/>
           </v:shape>
         </w:pict>
       </w:r>
@@ -1420,46 +1194,62 @@
     <w:p>
       <w:pPr>
         <w:pStyle w:val="Default"/>
-        <w:rPr>
-          <w:sz w:val="28"/>
-          <w:szCs w:val="28"/>
-        </w:rPr>
-      </w:pPr>
-    </w:p>
-    <w:p>
-      <w:pPr>
-        <w:pStyle w:val="Default"/>
-        <w:ind w:left="360"/>
-        <w:rPr>
-          <w:sz w:val="36"/>
-          <w:szCs w:val="28"/>
-        </w:rPr>
-      </w:pPr>
-      <w:r>
-        <w:rPr>
-          <w:sz w:val="36"/>
-          <w:szCs w:val="28"/>
-        </w:rPr>
-        <w:t>End:</w:t>
-      </w:r>
-    </w:p>
-    <w:p>
-      <w:pPr>
-        <w:pStyle w:val="Default"/>
-        <w:ind w:left="360"/>
-        <w:rPr>
-          <w:sz w:val="28"/>
-          <w:szCs w:val="28"/>
-        </w:rPr>
-      </w:pPr>
-      <w:r>
-        <w:rPr>
-          <w:sz w:val="36"/>
-          <w:szCs w:val="28"/>
-        </w:rPr>
-        <w:pict w14:anchorId="59F496B0">
-          <v:shape id="_x0000_i1046" type="#_x0000_t75" style="width:511.5pt;height:154.5pt">
-            <v:imagedata r:id="rId6" o:title="Sprint 2 end"/>
+        <w:ind w:left="360"/>
+        <w:rPr>
+          <w:sz w:val="28"/>
+          <w:szCs w:val="28"/>
+        </w:rPr>
+      </w:pPr>
+    </w:p>
+    <w:p>
+      <w:pPr>
+        <w:pStyle w:val="Default"/>
+        <w:ind w:left="360"/>
+        <w:rPr>
+          <w:sz w:val="28"/>
+          <w:szCs w:val="28"/>
+        </w:rPr>
+      </w:pPr>
+    </w:p>
+    <w:p>
+      <w:pPr>
+        <w:pStyle w:val="Default"/>
+        <w:ind w:left="360"/>
+        <w:rPr>
+          <w:b/>
+          <w:sz w:val="36"/>
+          <w:szCs w:val="28"/>
+          <w:u w:val="single"/>
+        </w:rPr>
+      </w:pPr>
+      <w:r>
+        <w:rPr>
+          <w:b/>
+          <w:sz w:val="36"/>
+          <w:szCs w:val="28"/>
+          <w:u w:val="single"/>
+        </w:rPr>
+        <w:lastRenderedPageBreak/>
+        <w:t>Sprint 3</w:t>
+      </w:r>
+    </w:p>
+    <w:p>
+      <w:pPr>
+        <w:pStyle w:val="Default"/>
+        <w:ind w:left="360"/>
+        <w:rPr>
+          <w:sz w:val="28"/>
+          <w:szCs w:val="28"/>
+        </w:rPr>
+      </w:pPr>
+      <w:r>
+        <w:rPr>
+          <w:sz w:val="28"/>
+          <w:szCs w:val="28"/>
+        </w:rPr>
+        <w:pict w14:anchorId="3253C649">
+          <v:shape id="_x0000_i1026" type="#_x0000_t75" style="width:500.25pt;height:78.75pt">
+            <v:imagedata r:id="rId6" o:title="Spring 3 releaseplan"/>
           </v:shape>
         </w:pict>
       </w:r>
@@ -1469,136 +1259,171 @@
         <w:pStyle w:val="Default"/>
         <w:ind w:left="360"/>
         <w:rPr>
-          <w:sz w:val="28"/>
-          <w:szCs w:val="28"/>
-        </w:rPr>
-      </w:pPr>
-    </w:p>
-    <w:p>
-      <w:pPr>
-        <w:pStyle w:val="Default"/>
-        <w:ind w:left="360"/>
-        <w:rPr>
-          <w:sz w:val="28"/>
-          <w:szCs w:val="28"/>
-        </w:rPr>
-      </w:pPr>
-    </w:p>
-    <w:p>
-      <w:pPr>
-        <w:pStyle w:val="Default"/>
-        <w:ind w:left="360"/>
-        <w:rPr>
-          <w:sz w:val="36"/>
-          <w:szCs w:val="28"/>
-        </w:rPr>
-      </w:pPr>
-    </w:p>
-    <w:p>
-      <w:pPr>
-        <w:pStyle w:val="Default"/>
-        <w:ind w:left="360"/>
-        <w:rPr>
-          <w:sz w:val="36"/>
-          <w:szCs w:val="28"/>
-        </w:rPr>
-      </w:pPr>
-    </w:p>
-    <w:p>
-      <w:pPr>
-        <w:pStyle w:val="Default"/>
-        <w:ind w:left="360"/>
-        <w:rPr>
-          <w:sz w:val="36"/>
-          <w:szCs w:val="28"/>
-        </w:rPr>
-      </w:pPr>
-    </w:p>
-    <w:p>
-      <w:pPr>
-        <w:pStyle w:val="Default"/>
-        <w:ind w:left="360"/>
-        <w:rPr>
-          <w:sz w:val="36"/>
-          <w:szCs w:val="28"/>
-        </w:rPr>
-      </w:pPr>
-    </w:p>
-    <w:p>
-      <w:pPr>
-        <w:pStyle w:val="Default"/>
-        <w:ind w:left="360"/>
-        <w:rPr>
-          <w:sz w:val="36"/>
-          <w:szCs w:val="28"/>
-        </w:rPr>
-      </w:pPr>
-    </w:p>
-    <w:p>
-      <w:pPr>
-        <w:pStyle w:val="Default"/>
-        <w:ind w:left="360"/>
-        <w:rPr>
-          <w:sz w:val="36"/>
-          <w:szCs w:val="28"/>
-        </w:rPr>
-      </w:pPr>
-    </w:p>
-    <w:p>
-      <w:pPr>
-        <w:pStyle w:val="Default"/>
-        <w:ind w:left="360"/>
-        <w:rPr>
-          <w:sz w:val="36"/>
-          <w:szCs w:val="28"/>
-        </w:rPr>
-      </w:pPr>
-    </w:p>
-    <w:p>
-      <w:pPr>
-        <w:pStyle w:val="Default"/>
-        <w:ind w:left="360"/>
-        <w:rPr>
-          <w:sz w:val="36"/>
-          <w:szCs w:val="28"/>
-        </w:rPr>
-      </w:pPr>
-      <w:r>
-        <w:rPr>
-          <w:sz w:val="36"/>
-          <w:szCs w:val="28"/>
-        </w:rPr>
-        <w:lastRenderedPageBreak/>
-        <w:t>Burndown Chart:</w:t>
-      </w:r>
-    </w:p>
-    <w:p>
-      <w:pPr>
-        <w:pStyle w:val="Default"/>
-        <w:ind w:left="360"/>
-        <w:rPr>
-          <w:sz w:val="36"/>
-          <w:szCs w:val="28"/>
-        </w:rPr>
-      </w:pPr>
-    </w:p>
-    <w:p>
-      <w:pPr>
-        <w:pStyle w:val="Default"/>
-        <w:ind w:left="360"/>
-        <w:rPr>
-          <w:sz w:val="36"/>
-          <w:szCs w:val="28"/>
-        </w:rPr>
-      </w:pPr>
-      <w:r>
-        <w:rPr>
-          <w:sz w:val="36"/>
-          <w:szCs w:val="28"/>
-        </w:rPr>
-        <w:pict w14:anchorId="339C2D6E">
-          <v:shape id="_x0000_i1051" type="#_x0000_t75" style="width:468pt;height:315.75pt">
-            <v:imagedata r:id="rId7" o:title="Sprint 2 Burndown"/>
+          <w:sz w:val="36"/>
+          <w:szCs w:val="28"/>
+        </w:rPr>
+      </w:pPr>
+    </w:p>
+    <w:p>
+      <w:pPr>
+        <w:pStyle w:val="Default"/>
+        <w:ind w:left="360"/>
+        <w:rPr>
+          <w:sz w:val="36"/>
+          <w:szCs w:val="28"/>
+        </w:rPr>
+      </w:pPr>
+    </w:p>
+    <w:p>
+      <w:pPr>
+        <w:pStyle w:val="Default"/>
+        <w:ind w:left="360"/>
+        <w:rPr>
+          <w:b/>
+          <w:sz w:val="36"/>
+          <w:szCs w:val="28"/>
+          <w:u w:val="single"/>
+        </w:rPr>
+      </w:pPr>
+      <w:r>
+        <w:rPr>
+          <w:b/>
+          <w:sz w:val="36"/>
+          <w:szCs w:val="28"/>
+          <w:u w:val="single"/>
+        </w:rPr>
+        <w:t>Sprint 4</w:t>
+      </w:r>
+    </w:p>
+    <w:p>
+      <w:pPr>
+        <w:pStyle w:val="Default"/>
+        <w:ind w:left="360"/>
+        <w:rPr>
+          <w:sz w:val="32"/>
+          <w:szCs w:val="28"/>
+        </w:rPr>
+      </w:pPr>
+    </w:p>
+    <w:p>
+      <w:pPr>
+        <w:pStyle w:val="Default"/>
+        <w:ind w:left="360"/>
+        <w:rPr>
+          <w:b/>
+          <w:sz w:val="48"/>
+          <w:szCs w:val="28"/>
+          <w:u w:val="single"/>
+        </w:rPr>
+      </w:pPr>
+    </w:p>
+    <w:p>
+      <w:pPr>
+        <w:pStyle w:val="Default"/>
+        <w:rPr>
+          <w:b/>
+          <w:sz w:val="48"/>
+          <w:szCs w:val="28"/>
+          <w:u w:val="single"/>
+        </w:rPr>
+      </w:pPr>
+    </w:p>
+    <w:p>
+      <w:pPr>
+        <w:pStyle w:val="Default"/>
+        <w:ind w:left="360"/>
+        <w:rPr>
+          <w:b/>
+          <w:sz w:val="40"/>
+          <w:szCs w:val="28"/>
+          <w:u w:val="single"/>
+        </w:rPr>
+      </w:pPr>
+    </w:p>
+    <w:p>
+      <w:pPr>
+        <w:pStyle w:val="Default"/>
+        <w:ind w:left="360"/>
+        <w:rPr>
+          <w:b/>
+          <w:sz w:val="36"/>
+          <w:szCs w:val="28"/>
+          <w:u w:val="single"/>
+        </w:rPr>
+      </w:pPr>
+      <w:r>
+        <w:rPr>
+          <w:b/>
+          <w:sz w:val="36"/>
+          <w:szCs w:val="28"/>
+          <w:u w:val="single"/>
+        </w:rPr>
+        <w:t>Sprint 2:</w:t>
+      </w:r>
+    </w:p>
+    <w:p>
+      <w:pPr>
+        <w:pStyle w:val="Default"/>
+        <w:ind w:left="360"/>
+        <w:rPr>
+          <w:b/>
+          <w:sz w:val="36"/>
+          <w:szCs w:val="28"/>
+          <w:u w:val="single"/>
+        </w:rPr>
+      </w:pPr>
+    </w:p>
+    <w:p>
+      <w:pPr>
+        <w:pStyle w:val="Default"/>
+        <w:ind w:left="360"/>
+        <w:rPr>
+          <w:sz w:val="36"/>
+          <w:szCs w:val="28"/>
+        </w:rPr>
+      </w:pPr>
+      <w:r>
+        <w:rPr>
+          <w:sz w:val="36"/>
+          <w:szCs w:val="28"/>
+        </w:rPr>
+        <w:t>Task Board:</w:t>
+      </w:r>
+    </w:p>
+    <w:p>
+      <w:pPr>
+        <w:pStyle w:val="Default"/>
+        <w:ind w:left="360"/>
+        <w:rPr>
+          <w:sz w:val="36"/>
+          <w:szCs w:val="28"/>
+        </w:rPr>
+      </w:pPr>
+      <w:r>
+        <w:rPr>
+          <w:sz w:val="36"/>
+          <w:szCs w:val="28"/>
+        </w:rPr>
+        <w:t>Start:</w:t>
+      </w:r>
+    </w:p>
+    <w:p>
+      <w:pPr>
+        <w:pStyle w:val="Default"/>
+        <w:ind w:firstLine="360"/>
+        <w:rPr>
+          <w:sz w:val="36"/>
+          <w:szCs w:val="28"/>
+        </w:rPr>
+      </w:pPr>
+      <w:r>
+        <w:rPr>
+          <w:sz w:val="36"/>
+          <w:szCs w:val="28"/>
+        </w:rPr>
+        <w:pict w14:anchorId="42A2D2E1">
+          <v:shape id="_x0000_i1037" type="#_x0000_t75" style="width:468pt;height:138.75pt">
+            <v:imagedata r:id="rId7" o:title="Sprint 2 start"/>
           </v:shape>
         </w:pict>
       </w:r>
@@ -1606,78 +1431,117 @@
     <w:p>
       <w:pPr>
         <w:pStyle w:val="Default"/>
-        <w:ind w:left="360"/>
-        <w:rPr>
-          <w:sz w:val="36"/>
-          <w:szCs w:val="28"/>
-        </w:rPr>
-      </w:pPr>
-    </w:p>
-    <w:p>
-      <w:pPr>
-        <w:pStyle w:val="Default"/>
-        <w:ind w:left="360"/>
-        <w:rPr>
-          <w:sz w:val="36"/>
-          <w:szCs w:val="28"/>
-        </w:rPr>
-      </w:pPr>
-    </w:p>
-    <w:p>
-      <w:pPr>
-        <w:pStyle w:val="Default"/>
-        <w:ind w:left="360"/>
-        <w:rPr>
-          <w:b/>
-          <w:sz w:val="36"/>
-          <w:szCs w:val="28"/>
-          <w:u w:val="single"/>
-        </w:rPr>
-      </w:pPr>
-      <w:r>
-        <w:rPr>
-          <w:b/>
-          <w:sz w:val="36"/>
-          <w:szCs w:val="28"/>
-          <w:u w:val="single"/>
-        </w:rPr>
-        <w:t>Sprint 3:</w:t>
-      </w:r>
-    </w:p>
-    <w:p>
-      <w:pPr>
-        <w:pStyle w:val="Default"/>
-        <w:ind w:left="360"/>
-        <w:rPr>
-          <w:sz w:val="28"/>
-          <w:szCs w:val="28"/>
-        </w:rPr>
-      </w:pPr>
-      <w:r>
-        <w:rPr>
-          <w:sz w:val="28"/>
-          <w:szCs w:val="28"/>
-        </w:rPr>
-        <w:t>Task board start:</w:t>
-      </w:r>
-    </w:p>
-    <w:p>
-      <w:pPr>
-        <w:pStyle w:val="Default"/>
-        <w:ind w:left="360"/>
-        <w:rPr>
-          <w:sz w:val="28"/>
-          <w:szCs w:val="28"/>
-        </w:rPr>
-      </w:pPr>
-      <w:r>
-        <w:rPr>
-          <w:sz w:val="28"/>
-          <w:szCs w:val="28"/>
-        </w:rPr>
-        <w:pict w14:anchorId="56E4C1D6">
-          <v:shape id="_x0000_i1053" type="#_x0000_t75" style="width:507.75pt;height:151.5pt">
-            <v:imagedata r:id="rId8" o:title="Spring 3 start"/>
+        <w:rPr>
+          <w:sz w:val="28"/>
+          <w:szCs w:val="28"/>
+        </w:rPr>
+      </w:pPr>
+    </w:p>
+    <w:p>
+      <w:pPr>
+        <w:pStyle w:val="Default"/>
+        <w:ind w:left="360"/>
+        <w:rPr>
+          <w:sz w:val="36"/>
+          <w:szCs w:val="28"/>
+        </w:rPr>
+      </w:pPr>
+    </w:p>
+    <w:p>
+      <w:pPr>
+        <w:pStyle w:val="Default"/>
+        <w:ind w:left="360"/>
+        <w:rPr>
+          <w:sz w:val="36"/>
+          <w:szCs w:val="28"/>
+        </w:rPr>
+      </w:pPr>
+    </w:p>
+    <w:p>
+      <w:pPr>
+        <w:pStyle w:val="Default"/>
+        <w:ind w:left="360"/>
+        <w:rPr>
+          <w:sz w:val="36"/>
+          <w:szCs w:val="28"/>
+        </w:rPr>
+      </w:pPr>
+    </w:p>
+    <w:p>
+      <w:pPr>
+        <w:pStyle w:val="Default"/>
+        <w:ind w:left="360"/>
+        <w:rPr>
+          <w:sz w:val="36"/>
+          <w:szCs w:val="28"/>
+        </w:rPr>
+      </w:pPr>
+    </w:p>
+    <w:p>
+      <w:pPr>
+        <w:pStyle w:val="Default"/>
+        <w:ind w:left="360"/>
+        <w:rPr>
+          <w:sz w:val="36"/>
+          <w:szCs w:val="28"/>
+        </w:rPr>
+      </w:pPr>
+    </w:p>
+    <w:p>
+      <w:pPr>
+        <w:pStyle w:val="Default"/>
+        <w:ind w:left="360"/>
+        <w:rPr>
+          <w:sz w:val="36"/>
+          <w:szCs w:val="28"/>
+        </w:rPr>
+      </w:pPr>
+    </w:p>
+    <w:p>
+      <w:pPr>
+        <w:pStyle w:val="Default"/>
+        <w:ind w:left="360"/>
+        <w:rPr>
+          <w:sz w:val="36"/>
+          <w:szCs w:val="28"/>
+        </w:rPr>
+      </w:pPr>
+    </w:p>
+    <w:p>
+      <w:pPr>
+        <w:pStyle w:val="Default"/>
+        <w:ind w:left="360"/>
+        <w:rPr>
+          <w:sz w:val="36"/>
+          <w:szCs w:val="28"/>
+        </w:rPr>
+      </w:pPr>
+      <w:r>
+        <w:rPr>
+          <w:sz w:val="36"/>
+          <w:szCs w:val="28"/>
+        </w:rPr>
+        <w:lastRenderedPageBreak/>
+        <w:t>End:</w:t>
+      </w:r>
+    </w:p>
+    <w:p>
+      <w:pPr>
+        <w:pStyle w:val="Default"/>
+        <w:ind w:left="360"/>
+        <w:rPr>
+          <w:sz w:val="28"/>
+          <w:szCs w:val="28"/>
+        </w:rPr>
+      </w:pPr>
+      <w:r>
+        <w:rPr>
+          <w:sz w:val="36"/>
+          <w:szCs w:val="28"/>
+        </w:rPr>
+        <w:pict w14:anchorId="66DFE5F6">
+          <v:shape id="_x0000_i1039" type="#_x0000_t75" style="width:467.25pt;height:168.75pt">
+            <v:imagedata r:id="rId8" o:title="Sprint 2 End"/>
           </v:shape>
         </w:pict>
       </w:r>
@@ -1685,70 +1549,74 @@
     <w:p>
       <w:pPr>
         <w:pStyle w:val="Default"/>
-        <w:rPr>
-          <w:rFonts w:asciiTheme="minorHAnsi" w:hAnsiTheme="minorHAnsi" w:cstheme="minorHAnsi"/>
-          <w:sz w:val="32"/>
-          <w:szCs w:val="32"/>
-        </w:rPr>
-      </w:pPr>
-    </w:p>
-    <w:p>
-      <w:pPr>
-        <w:pStyle w:val="Default"/>
-        <w:rPr>
-          <w:rFonts w:asciiTheme="minorHAnsi" w:hAnsiTheme="minorHAnsi" w:cstheme="minorHAnsi"/>
-          <w:sz w:val="32"/>
-          <w:szCs w:val="32"/>
-        </w:rPr>
-      </w:pPr>
-    </w:p>
-    <w:p>
-      <w:pPr>
-        <w:pStyle w:val="Default"/>
-        <w:rPr>
-          <w:rFonts w:asciiTheme="minorHAnsi" w:hAnsiTheme="minorHAnsi" w:cstheme="minorHAnsi"/>
-          <w:sz w:val="32"/>
-          <w:szCs w:val="32"/>
-        </w:rPr>
-      </w:pPr>
-    </w:p>
-    <w:p>
-      <w:pPr>
-        <w:pStyle w:val="Default"/>
-        <w:rPr>
-          <w:rFonts w:asciiTheme="minorHAnsi" w:hAnsiTheme="minorHAnsi" w:cstheme="minorHAnsi"/>
-          <w:sz w:val="32"/>
-          <w:szCs w:val="32"/>
-        </w:rPr>
-      </w:pPr>
-      <w:r>
-        <w:rPr>
-          <w:rFonts w:asciiTheme="minorHAnsi" w:hAnsiTheme="minorHAnsi" w:cstheme="minorHAnsi"/>
-          <w:sz w:val="32"/>
-          <w:szCs w:val="32"/>
-        </w:rPr>
-        <w:lastRenderedPageBreak/>
-        <w:t>Task Board end:</w:t>
-      </w:r>
-    </w:p>
-    <w:p>
-      <w:pPr>
-        <w:pStyle w:val="Default"/>
-        <w:rPr>
-          <w:rFonts w:asciiTheme="minorHAnsi" w:hAnsiTheme="minorHAnsi" w:cstheme="minorHAnsi"/>
-          <w:sz w:val="32"/>
-          <w:szCs w:val="32"/>
-        </w:rPr>
-      </w:pPr>
-      <w:r>
-        <w:rPr>
-          <w:rFonts w:asciiTheme="minorHAnsi" w:hAnsiTheme="minorHAnsi" w:cstheme="minorHAnsi"/>
-          <w:sz w:val="32"/>
-          <w:szCs w:val="32"/>
-        </w:rPr>
-        <w:pict w14:anchorId="48C9894B">
-          <v:shape id="_x0000_i1054" type="#_x0000_t75" style="width:519pt;height:156.75pt">
-            <v:imagedata r:id="rId9" o:title="Spring 3 end"/>
+        <w:ind w:left="360"/>
+        <w:rPr>
+          <w:sz w:val="28"/>
+          <w:szCs w:val="28"/>
+        </w:rPr>
+      </w:pPr>
+    </w:p>
+    <w:p>
+      <w:pPr>
+        <w:pStyle w:val="Default"/>
+        <w:ind w:left="360"/>
+        <w:rPr>
+          <w:sz w:val="28"/>
+          <w:szCs w:val="28"/>
+        </w:rPr>
+      </w:pPr>
+    </w:p>
+    <w:p>
+      <w:pPr>
+        <w:pStyle w:val="Default"/>
+        <w:ind w:firstLine="360"/>
+        <w:rPr>
+          <w:sz w:val="36"/>
+          <w:szCs w:val="28"/>
+        </w:rPr>
+      </w:pPr>
+      <w:r>
+        <w:rPr>
+          <w:sz w:val="36"/>
+          <w:szCs w:val="28"/>
+        </w:rPr>
+        <w:t>Burndown Chart:</w:t>
+      </w:r>
+    </w:p>
+    <w:p>
+      <w:pPr>
+        <w:pStyle w:val="Default"/>
+        <w:ind w:left="360"/>
+        <w:rPr>
+          <w:sz w:val="36"/>
+          <w:szCs w:val="28"/>
+        </w:rPr>
+      </w:pPr>
+      <w:r>
+        <w:rPr>
+          <w:sz w:val="36"/>
+          <w:szCs w:val="28"/>
+        </w:rPr>
+        <w:t>Start:</w:t>
+      </w:r>
+    </w:p>
+    <w:p>
+      <w:pPr>
+        <w:pStyle w:val="Default"/>
+        <w:ind w:left="360"/>
+        <w:rPr>
+          <w:sz w:val="36"/>
+          <w:szCs w:val="28"/>
+        </w:rPr>
+      </w:pPr>
+      <w:r>
+        <w:rPr>
+          <w:sz w:val="36"/>
+          <w:szCs w:val="28"/>
+        </w:rPr>
+        <w:pict w14:anchorId="7861ED56">
+          <v:shape id="_x0000_i1029" type="#_x0000_t75" style="width:456pt;height:249pt">
+            <v:imagedata r:id="rId9" o:title="Sprint 2 start burndown"/>
           </v:shape>
         </w:pict>
       </w:r>
@@ -1756,59 +1624,117 @@
     <w:p>
       <w:pPr>
         <w:pStyle w:val="Default"/>
-        <w:rPr>
-          <w:rFonts w:asciiTheme="minorHAnsi" w:hAnsiTheme="minorHAnsi" w:cstheme="minorHAnsi"/>
-          <w:sz w:val="32"/>
-          <w:szCs w:val="32"/>
-        </w:rPr>
-      </w:pPr>
-    </w:p>
-    <w:p>
-      <w:pPr>
-        <w:pStyle w:val="Default"/>
-        <w:rPr>
-          <w:rFonts w:asciiTheme="minorHAnsi" w:hAnsiTheme="minorHAnsi" w:cstheme="minorHAnsi"/>
-          <w:sz w:val="32"/>
-          <w:szCs w:val="32"/>
-        </w:rPr>
-      </w:pPr>
-    </w:p>
-    <w:p>
-      <w:pPr>
-        <w:pStyle w:val="Default"/>
-        <w:rPr>
-          <w:rFonts w:asciiTheme="minorHAnsi" w:hAnsiTheme="minorHAnsi" w:cstheme="minorHAnsi"/>
-          <w:sz w:val="32"/>
-          <w:szCs w:val="32"/>
-        </w:rPr>
-      </w:pPr>
-      <w:r>
-        <w:rPr>
-          <w:rFonts w:asciiTheme="minorHAnsi" w:hAnsiTheme="minorHAnsi" w:cstheme="minorHAnsi"/>
-          <w:sz w:val="32"/>
-          <w:szCs w:val="32"/>
-        </w:rPr>
-        <w:t>Spring 3 burndown chart:</w:t>
-      </w:r>
-    </w:p>
-    <w:p>
-      <w:pPr>
-        <w:pStyle w:val="Default"/>
-        <w:rPr>
-          <w:rFonts w:asciiTheme="minorHAnsi" w:hAnsiTheme="minorHAnsi" w:cstheme="minorHAnsi"/>
-          <w:sz w:val="32"/>
-          <w:szCs w:val="32"/>
-        </w:rPr>
-      </w:pPr>
-      <w:r>
-        <w:rPr>
-          <w:rFonts w:asciiTheme="minorHAnsi" w:hAnsiTheme="minorHAnsi" w:cstheme="minorHAnsi"/>
-          <w:sz w:val="32"/>
-          <w:szCs w:val="32"/>
-        </w:rPr>
-        <w:pict w14:anchorId="5FE685EB">
-          <v:shape id="_x0000_i1057" type="#_x0000_t75" style="width:467.25pt;height:251.25pt">
-            <v:imagedata r:id="rId10" o:title="Sprint 3 Burndown Chart"/>
+        <w:ind w:left="360"/>
+        <w:rPr>
+          <w:sz w:val="36"/>
+          <w:szCs w:val="28"/>
+        </w:rPr>
+      </w:pPr>
+    </w:p>
+    <w:p>
+      <w:pPr>
+        <w:pStyle w:val="Default"/>
+        <w:ind w:left="360"/>
+        <w:rPr>
+          <w:sz w:val="36"/>
+          <w:szCs w:val="28"/>
+        </w:rPr>
+      </w:pPr>
+    </w:p>
+    <w:p>
+      <w:pPr>
+        <w:pStyle w:val="Default"/>
+        <w:ind w:left="360"/>
+        <w:rPr>
+          <w:sz w:val="36"/>
+          <w:szCs w:val="28"/>
+        </w:rPr>
+      </w:pPr>
+    </w:p>
+    <w:p>
+      <w:pPr>
+        <w:pStyle w:val="Default"/>
+        <w:ind w:left="360"/>
+        <w:rPr>
+          <w:sz w:val="36"/>
+          <w:szCs w:val="28"/>
+        </w:rPr>
+      </w:pPr>
+    </w:p>
+    <w:p>
+      <w:pPr>
+        <w:pStyle w:val="Default"/>
+        <w:ind w:left="360"/>
+        <w:rPr>
+          <w:sz w:val="36"/>
+          <w:szCs w:val="28"/>
+        </w:rPr>
+      </w:pPr>
+    </w:p>
+    <w:p>
+      <w:pPr>
+        <w:pStyle w:val="Default"/>
+        <w:ind w:left="360"/>
+        <w:rPr>
+          <w:sz w:val="36"/>
+          <w:szCs w:val="28"/>
+        </w:rPr>
+      </w:pPr>
+    </w:p>
+    <w:p>
+      <w:pPr>
+        <w:pStyle w:val="Default"/>
+        <w:ind w:left="360"/>
+        <w:rPr>
+          <w:sz w:val="36"/>
+          <w:szCs w:val="28"/>
+        </w:rPr>
+      </w:pPr>
+    </w:p>
+    <w:p>
+      <w:pPr>
+        <w:pStyle w:val="Default"/>
+        <w:ind w:left="360"/>
+        <w:rPr>
+          <w:sz w:val="36"/>
+          <w:szCs w:val="28"/>
+        </w:rPr>
+      </w:pPr>
+    </w:p>
+    <w:p>
+      <w:pPr>
+        <w:pStyle w:val="Default"/>
+        <w:ind w:left="360"/>
+        <w:rPr>
+          <w:sz w:val="36"/>
+          <w:szCs w:val="28"/>
+        </w:rPr>
+      </w:pPr>
+      <w:r>
+        <w:rPr>
+          <w:sz w:val="36"/>
+          <w:szCs w:val="28"/>
+        </w:rPr>
+        <w:t>End:</w:t>
+      </w:r>
+    </w:p>
+    <w:p>
+      <w:pPr>
+        <w:pStyle w:val="Default"/>
+        <w:ind w:left="360"/>
+        <w:rPr>
+          <w:sz w:val="36"/>
+          <w:szCs w:val="28"/>
+        </w:rPr>
+      </w:pPr>
+      <w:r>
+        <w:rPr>
+          <w:sz w:val="36"/>
+          <w:szCs w:val="28"/>
+        </w:rPr>
+        <w:pict w14:anchorId="2A98CB45">
+          <v:shape id="_x0000_i1054" type="#_x0000_t75" style="width:468pt;height:271.5pt">
+            <v:imagedata r:id="rId10" o:title="Sprint 2 end burndown"/>
           </v:shape>
         </w:pict>
       </w:r>
@@ -1816,165 +1742,1832 @@
     <w:p>
       <w:pPr>
         <w:pStyle w:val="Default"/>
-        <w:rPr>
-          <w:rFonts w:asciiTheme="minorHAnsi" w:hAnsiTheme="minorHAnsi" w:cstheme="minorHAnsi"/>
-          <w:sz w:val="32"/>
-          <w:szCs w:val="32"/>
-        </w:rPr>
-      </w:pPr>
-    </w:p>
-    <w:p>
-      <w:pPr>
-        <w:pStyle w:val="Default"/>
-        <w:rPr>
-          <w:rFonts w:asciiTheme="minorHAnsi" w:hAnsiTheme="minorHAnsi" w:cstheme="minorHAnsi"/>
-          <w:sz w:val="32"/>
-          <w:szCs w:val="32"/>
-        </w:rPr>
-      </w:pPr>
-    </w:p>
-    <w:p>
-      <w:pPr>
-        <w:pStyle w:val="Default"/>
-        <w:rPr>
-          <w:rFonts w:asciiTheme="minorHAnsi" w:hAnsiTheme="minorHAnsi" w:cstheme="minorHAnsi"/>
-          <w:sz w:val="32"/>
-          <w:szCs w:val="32"/>
-        </w:rPr>
-      </w:pPr>
-    </w:p>
-    <w:p>
-      <w:pPr>
-        <w:pStyle w:val="Default"/>
-        <w:rPr>
-          <w:rFonts w:asciiTheme="minorHAnsi" w:hAnsiTheme="minorHAnsi" w:cstheme="minorHAnsi"/>
-          <w:b/>
-          <w:sz w:val="36"/>
-          <w:szCs w:val="32"/>
-          <w:u w:val="single"/>
-        </w:rPr>
-      </w:pPr>
-    </w:p>
-    <w:p>
-      <w:pPr>
-        <w:pStyle w:val="Default"/>
-        <w:rPr>
-          <w:rFonts w:asciiTheme="minorHAnsi" w:hAnsiTheme="minorHAnsi" w:cstheme="minorHAnsi"/>
-          <w:b/>
-          <w:sz w:val="36"/>
-          <w:szCs w:val="32"/>
-          <w:u w:val="single"/>
-        </w:rPr>
-      </w:pPr>
-    </w:p>
-    <w:p>
-      <w:pPr>
-        <w:pStyle w:val="Default"/>
-        <w:rPr>
-          <w:rFonts w:asciiTheme="minorHAnsi" w:hAnsiTheme="minorHAnsi" w:cstheme="minorHAnsi"/>
-          <w:b/>
-          <w:sz w:val="36"/>
-          <w:szCs w:val="32"/>
-          <w:u w:val="single"/>
-        </w:rPr>
-      </w:pPr>
-    </w:p>
-    <w:p>
-      <w:pPr>
-        <w:pStyle w:val="Default"/>
-        <w:rPr>
-          <w:rFonts w:asciiTheme="minorHAnsi" w:hAnsiTheme="minorHAnsi" w:cstheme="minorHAnsi"/>
-          <w:b/>
-          <w:sz w:val="36"/>
-          <w:szCs w:val="32"/>
-          <w:u w:val="single"/>
-        </w:rPr>
-      </w:pPr>
-    </w:p>
-    <w:p>
-      <w:pPr>
-        <w:pStyle w:val="Default"/>
-        <w:rPr>
-          <w:rFonts w:asciiTheme="minorHAnsi" w:hAnsiTheme="minorHAnsi" w:cstheme="minorHAnsi"/>
-          <w:b/>
-          <w:sz w:val="36"/>
-          <w:szCs w:val="32"/>
-          <w:u w:val="single"/>
-        </w:rPr>
-      </w:pPr>
-      <w:r>
-        <w:rPr>
-          <w:rFonts w:asciiTheme="minorHAnsi" w:hAnsiTheme="minorHAnsi" w:cstheme="minorHAnsi"/>
-          <w:b/>
-          <w:sz w:val="36"/>
-          <w:szCs w:val="32"/>
-          <w:u w:val="single"/>
-        </w:rPr>
-        <w:lastRenderedPageBreak/>
-        <w:t>Sprint 4</w:t>
-      </w:r>
-      <w:r>
-        <w:rPr>
-          <w:rFonts w:asciiTheme="minorHAnsi" w:hAnsiTheme="minorHAnsi" w:cstheme="minorHAnsi"/>
-          <w:b/>
-          <w:sz w:val="36"/>
-          <w:szCs w:val="32"/>
-          <w:u w:val="single"/>
-        </w:rPr>
-        <w:t>:</w:t>
-      </w:r>
-    </w:p>
-    <w:p>
-      <w:pPr>
-        <w:pStyle w:val="Default"/>
-        <w:rPr>
-          <w:rFonts w:asciiTheme="minorHAnsi" w:hAnsiTheme="minorHAnsi" w:cstheme="minorHAnsi"/>
-          <w:sz w:val="32"/>
-          <w:szCs w:val="32"/>
-        </w:rPr>
-      </w:pPr>
-      <w:proofErr w:type="spellStart"/>
-      <w:r>
-        <w:rPr>
-          <w:rFonts w:asciiTheme="minorHAnsi" w:hAnsiTheme="minorHAnsi" w:cstheme="minorHAnsi"/>
-          <w:sz w:val="32"/>
-          <w:szCs w:val="32"/>
-        </w:rPr>
-        <w:t>Taskboard</w:t>
-      </w:r>
-      <w:proofErr w:type="spellEnd"/>
-      <w:r>
-        <w:rPr>
-          <w:rFonts w:asciiTheme="minorHAnsi" w:hAnsiTheme="minorHAnsi" w:cstheme="minorHAnsi"/>
-          <w:sz w:val="32"/>
-          <w:szCs w:val="32"/>
-        </w:rPr>
-        <w:t xml:space="preserve"> start:</w:t>
-      </w:r>
-    </w:p>
-    <w:p>
-      <w:pPr>
-        <w:pStyle w:val="Default"/>
-        <w:rPr>
-          <w:rFonts w:asciiTheme="minorHAnsi" w:hAnsiTheme="minorHAnsi" w:cstheme="minorHAnsi"/>
-          <w:sz w:val="32"/>
-          <w:szCs w:val="32"/>
-        </w:rPr>
-      </w:pPr>
-      <w:bookmarkStart w:id="0" w:name="_GoBack"/>
-      <w:r>
-        <w:rPr>
-          <w:rFonts w:asciiTheme="minorHAnsi" w:hAnsiTheme="minorHAnsi" w:cstheme="minorHAnsi"/>
-          <w:sz w:val="32"/>
-          <w:szCs w:val="32"/>
-        </w:rPr>
-        <w:pict w14:anchorId="175F9B5E">
-          <v:shape id="_x0000_i1058" type="#_x0000_t75" style="width:515.25pt;height:153.75pt">
-            <v:imagedata r:id="rId11" o:title="Sprint 4 start"/>
+        <w:ind w:left="360"/>
+        <w:rPr>
+          <w:sz w:val="36"/>
+          <w:szCs w:val="28"/>
+        </w:rPr>
+      </w:pPr>
+    </w:p>
+    <w:p>
+      <w:pPr>
+        <w:pStyle w:val="Default"/>
+        <w:ind w:left="360"/>
+        <w:rPr>
+          <w:sz w:val="36"/>
+          <w:szCs w:val="28"/>
+        </w:rPr>
+      </w:pPr>
+    </w:p>
+    <w:p>
+      <w:pPr>
+        <w:pStyle w:val="Default"/>
+        <w:ind w:left="360"/>
+        <w:rPr>
+          <w:b/>
+          <w:sz w:val="36"/>
+          <w:szCs w:val="28"/>
+          <w:u w:val="single"/>
+        </w:rPr>
+      </w:pPr>
+      <w:r>
+        <w:rPr>
+          <w:b/>
+          <w:sz w:val="36"/>
+          <w:szCs w:val="28"/>
+          <w:u w:val="single"/>
+        </w:rPr>
+        <w:t>Sprint 3:</w:t>
+      </w:r>
+    </w:p>
+    <w:p>
+      <w:pPr>
+        <w:pStyle w:val="Default"/>
+        <w:ind w:left="360"/>
+        <w:rPr>
+          <w:sz w:val="28"/>
+          <w:szCs w:val="28"/>
+        </w:rPr>
+      </w:pPr>
+      <w:r>
+        <w:rPr>
+          <w:sz w:val="28"/>
+          <w:szCs w:val="28"/>
+        </w:rPr>
+        <w:t>Task board start:</w:t>
+      </w:r>
+    </w:p>
+    <w:p>
+      <w:pPr>
+        <w:pStyle w:val="Default"/>
+        <w:ind w:left="360"/>
+        <w:rPr>
+          <w:sz w:val="28"/>
+          <w:szCs w:val="28"/>
+        </w:rPr>
+      </w:pPr>
+      <w:r>
+        <w:rPr>
+          <w:sz w:val="28"/>
+          <w:szCs w:val="28"/>
+        </w:rPr>
+        <w:pict w14:anchorId="18D37A40">
+          <v:shape id="_x0000_i1041" type="#_x0000_t75" style="width:466.5pt;height:140.25pt">
+            <v:imagedata r:id="rId11" o:title="Sprint 3 start"/>
           </v:shape>
         </w:pict>
       </w:r>
+    </w:p>
+    <w:p>
+      <w:pPr>
+        <w:pStyle w:val="Default"/>
+        <w:rPr>
+          <w:rFonts w:asciiTheme="minorHAnsi" w:hAnsiTheme="minorHAnsi" w:cstheme="minorHAnsi"/>
+          <w:sz w:val="32"/>
+          <w:szCs w:val="32"/>
+        </w:rPr>
+      </w:pPr>
+    </w:p>
+    <w:p>
+      <w:pPr>
+        <w:pStyle w:val="Default"/>
+        <w:rPr>
+          <w:rFonts w:asciiTheme="minorHAnsi" w:hAnsiTheme="minorHAnsi" w:cstheme="minorHAnsi"/>
+          <w:sz w:val="32"/>
+          <w:szCs w:val="32"/>
+        </w:rPr>
+      </w:pPr>
+    </w:p>
+    <w:p>
+      <w:pPr>
+        <w:pStyle w:val="Default"/>
+        <w:rPr>
+          <w:rFonts w:asciiTheme="minorHAnsi" w:hAnsiTheme="minorHAnsi" w:cstheme="minorHAnsi"/>
+          <w:sz w:val="32"/>
+          <w:szCs w:val="32"/>
+        </w:rPr>
+      </w:pPr>
+    </w:p>
+    <w:p>
+      <w:pPr>
+        <w:pStyle w:val="Default"/>
+        <w:rPr>
+          <w:rFonts w:asciiTheme="minorHAnsi" w:hAnsiTheme="minorHAnsi" w:cstheme="minorHAnsi"/>
+          <w:sz w:val="32"/>
+          <w:szCs w:val="32"/>
+        </w:rPr>
+      </w:pPr>
+    </w:p>
+    <w:p>
+      <w:pPr>
+        <w:pStyle w:val="Default"/>
+        <w:rPr>
+          <w:rFonts w:asciiTheme="minorHAnsi" w:hAnsiTheme="minorHAnsi" w:cstheme="minorHAnsi"/>
+          <w:sz w:val="32"/>
+          <w:szCs w:val="32"/>
+        </w:rPr>
+      </w:pPr>
+    </w:p>
+    <w:p>
+      <w:pPr>
+        <w:pStyle w:val="Default"/>
+        <w:rPr>
+          <w:rFonts w:asciiTheme="minorHAnsi" w:hAnsiTheme="minorHAnsi" w:cstheme="minorHAnsi"/>
+          <w:sz w:val="32"/>
+          <w:szCs w:val="32"/>
+        </w:rPr>
+      </w:pPr>
+      <w:r>
+        <w:rPr>
+          <w:rFonts w:asciiTheme="minorHAnsi" w:hAnsiTheme="minorHAnsi" w:cstheme="minorHAnsi"/>
+          <w:sz w:val="32"/>
+          <w:szCs w:val="32"/>
+        </w:rPr>
+        <w:t>Task Board end:</w:t>
+      </w:r>
+    </w:p>
+    <w:p>
+      <w:pPr>
+        <w:pStyle w:val="Default"/>
+        <w:rPr>
+          <w:rFonts w:asciiTheme="minorHAnsi" w:hAnsiTheme="minorHAnsi" w:cstheme="minorHAnsi"/>
+          <w:sz w:val="32"/>
+          <w:szCs w:val="32"/>
+        </w:rPr>
+      </w:pPr>
+      <w:r>
+        <w:rPr>
+          <w:rFonts w:asciiTheme="minorHAnsi" w:hAnsiTheme="minorHAnsi" w:cstheme="minorHAnsi"/>
+          <w:sz w:val="32"/>
+          <w:szCs w:val="32"/>
+        </w:rPr>
+        <w:pict w14:anchorId="5CBF6D58">
+          <v:shape id="_x0000_i1043" type="#_x0000_t75" style="width:468pt;height:168pt">
+            <v:imagedata r:id="rId12" o:title="Sprint 3 end"/>
+          </v:shape>
+        </w:pict>
+      </w:r>
+    </w:p>
+    <w:p>
+      <w:pPr>
+        <w:pStyle w:val="Default"/>
+        <w:rPr>
+          <w:rFonts w:asciiTheme="minorHAnsi" w:hAnsiTheme="minorHAnsi" w:cstheme="minorHAnsi"/>
+          <w:sz w:val="32"/>
+          <w:szCs w:val="32"/>
+        </w:rPr>
+      </w:pPr>
+    </w:p>
+    <w:p>
+      <w:pPr>
+        <w:pStyle w:val="Default"/>
+        <w:rPr>
+          <w:rFonts w:asciiTheme="minorHAnsi" w:hAnsiTheme="minorHAnsi" w:cstheme="minorHAnsi"/>
+          <w:sz w:val="32"/>
+          <w:szCs w:val="32"/>
+        </w:rPr>
+      </w:pPr>
+      <w:r>
+        <w:rPr>
+          <w:rFonts w:asciiTheme="minorHAnsi" w:hAnsiTheme="minorHAnsi" w:cstheme="minorHAnsi"/>
+          <w:sz w:val="32"/>
+          <w:szCs w:val="32"/>
+        </w:rPr>
+        <w:t>Spring 3 burndown chart:</w:t>
+      </w:r>
+      <w:r>
+        <w:rPr>
+          <w:rFonts w:asciiTheme="minorHAnsi" w:hAnsiTheme="minorHAnsi" w:cstheme="minorHAnsi"/>
+          <w:sz w:val="32"/>
+          <w:szCs w:val="32"/>
+        </w:rPr>
+        <w:t xml:space="preserve"> </w:t>
+      </w:r>
+    </w:p>
+    <w:p>
+      <w:pPr>
+        <w:pStyle w:val="Default"/>
+        <w:rPr>
+          <w:rFonts w:asciiTheme="minorHAnsi" w:hAnsiTheme="minorHAnsi" w:cstheme="minorHAnsi"/>
+          <w:sz w:val="32"/>
+          <w:szCs w:val="32"/>
+        </w:rPr>
+      </w:pPr>
+      <w:r>
+        <w:rPr>
+          <w:rFonts w:asciiTheme="minorHAnsi" w:hAnsiTheme="minorHAnsi" w:cstheme="minorHAnsi"/>
+          <w:sz w:val="32"/>
+          <w:szCs w:val="32"/>
+        </w:rPr>
+        <w:t>Start</w:t>
+      </w:r>
+    </w:p>
+    <w:p>
+      <w:pPr>
+        <w:pStyle w:val="Default"/>
+        <w:rPr>
+          <w:rFonts w:asciiTheme="minorHAnsi" w:hAnsiTheme="minorHAnsi" w:cstheme="minorHAnsi"/>
+          <w:sz w:val="32"/>
+          <w:szCs w:val="32"/>
+        </w:rPr>
+      </w:pPr>
+      <w:r>
+        <w:rPr>
+          <w:rFonts w:asciiTheme="minorHAnsi" w:hAnsiTheme="minorHAnsi" w:cstheme="minorHAnsi"/>
+          <w:noProof/>
+          <w:sz w:val="32"/>
+          <w:szCs w:val="32"/>
+          <w:lang w:eastAsia="en-CA"/>
+        </w:rPr>
+        <w:drawing>
+          <wp:inline distT="0" distB="0" distL="0" distR="0" wp14:anchorId="70ED9038" wp14:editId="27A1D96C">
+            <wp:extent cx="5917653" cy="2943225"/>
+            <wp:effectExtent l="0" t="0" r="6985" b="0"/>
+            <wp:docPr id="2" name="Picture 2" descr="C:\Users\Harshil\AppData\Local\Microsoft\Windows\INetCache\Content.Word\Sprint 3 start burndown.jpg"/>
+            <wp:cNvGraphicFramePr>
+              <a:graphicFrameLocks xmlns:a="http://schemas.openxmlformats.org/drawingml/2006/main" noChangeAspect="1"/>
+            </wp:cNvGraphicFramePr>
+            <a:graphic xmlns:a="http://schemas.openxmlformats.org/drawingml/2006/main">
+              <a:graphicData uri="http://schemas.openxmlformats.org/drawingml/2006/picture">
+                <pic:pic xmlns:pic="http://schemas.openxmlformats.org/drawingml/2006/picture">
+                  <pic:nvPicPr>
+                    <pic:cNvPr id="0" name="Picture 25" descr="C:\Users\Harshil\AppData\Local\Microsoft\Windows\INetCache\Content.Word\Sprint 3 start burndown.jpg"/>
+                    <pic:cNvPicPr>
+                      <a:picLocks noChangeAspect="1" noChangeArrowheads="1"/>
+                    </pic:cNvPicPr>
+                  </pic:nvPicPr>
+                  <pic:blipFill>
+                    <a:blip r:embed="rId13">
+                      <a:extLst>
+                        <a:ext uri="{28A0092B-C50C-407E-A947-70E740481C1C}">
+                          <a14:useLocalDpi xmlns:a14="http://schemas.microsoft.com/office/drawing/2010/main" val="0"/>
+                        </a:ext>
+                      </a:extLst>
+                    </a:blip>
+                    <a:srcRect/>
+                    <a:stretch>
+                      <a:fillRect/>
+                    </a:stretch>
+                  </pic:blipFill>
+                  <pic:spPr bwMode="auto">
+                    <a:xfrm>
+                      <a:off x="0" y="0"/>
+                      <a:ext cx="5928203" cy="2948472"/>
+                    </a:xfrm>
+                    <a:prstGeom prst="rect">
+                      <a:avLst/>
+                    </a:prstGeom>
+                    <a:noFill/>
+                    <a:ln>
+                      <a:noFill/>
+                    </a:ln>
+                  </pic:spPr>
+                </pic:pic>
+              </a:graphicData>
+            </a:graphic>
+          </wp:inline>
+        </w:drawing>
+      </w:r>
+    </w:p>
+    <w:p>
+      <w:pPr>
+        <w:pStyle w:val="Default"/>
+        <w:rPr>
+          <w:rFonts w:asciiTheme="minorHAnsi" w:hAnsiTheme="minorHAnsi" w:cstheme="minorHAnsi"/>
+          <w:sz w:val="32"/>
+          <w:szCs w:val="32"/>
+        </w:rPr>
+      </w:pPr>
+    </w:p>
+    <w:p>
+      <w:pPr>
+        <w:pStyle w:val="Default"/>
+        <w:rPr>
+          <w:rFonts w:asciiTheme="minorHAnsi" w:hAnsiTheme="minorHAnsi" w:cstheme="minorHAnsi"/>
+          <w:sz w:val="32"/>
+          <w:szCs w:val="32"/>
+        </w:rPr>
+      </w:pPr>
+    </w:p>
+    <w:p>
+      <w:pPr>
+        <w:pStyle w:val="Default"/>
+        <w:rPr>
+          <w:rFonts w:asciiTheme="minorHAnsi" w:hAnsiTheme="minorHAnsi" w:cstheme="minorHAnsi"/>
+          <w:sz w:val="32"/>
+          <w:szCs w:val="32"/>
+        </w:rPr>
+      </w:pPr>
+    </w:p>
+    <w:p>
+      <w:pPr>
+        <w:pStyle w:val="Default"/>
+        <w:rPr>
+          <w:rFonts w:asciiTheme="minorHAnsi" w:hAnsiTheme="minorHAnsi" w:cstheme="minorHAnsi"/>
+          <w:sz w:val="32"/>
+          <w:szCs w:val="32"/>
+        </w:rPr>
+      </w:pPr>
+    </w:p>
+    <w:p>
+      <w:pPr>
+        <w:pStyle w:val="Default"/>
+        <w:rPr>
+          <w:rFonts w:asciiTheme="minorHAnsi" w:hAnsiTheme="minorHAnsi" w:cstheme="minorHAnsi"/>
+          <w:sz w:val="32"/>
+          <w:szCs w:val="32"/>
+        </w:rPr>
+      </w:pPr>
+    </w:p>
+    <w:p>
+      <w:pPr>
+        <w:pStyle w:val="Default"/>
+        <w:rPr>
+          <w:rFonts w:asciiTheme="minorHAnsi" w:hAnsiTheme="minorHAnsi" w:cstheme="minorHAnsi"/>
+          <w:sz w:val="32"/>
+          <w:szCs w:val="32"/>
+        </w:rPr>
+      </w:pPr>
+    </w:p>
+    <w:p>
+      <w:pPr>
+        <w:pStyle w:val="Default"/>
+        <w:rPr>
+          <w:rFonts w:asciiTheme="minorHAnsi" w:hAnsiTheme="minorHAnsi" w:cstheme="minorHAnsi"/>
+          <w:sz w:val="32"/>
+          <w:szCs w:val="32"/>
+        </w:rPr>
+      </w:pPr>
+    </w:p>
+    <w:p>
+      <w:pPr>
+        <w:pStyle w:val="Default"/>
+        <w:rPr>
+          <w:rFonts w:asciiTheme="minorHAnsi" w:hAnsiTheme="minorHAnsi" w:cstheme="minorHAnsi"/>
+          <w:sz w:val="32"/>
+          <w:szCs w:val="32"/>
+        </w:rPr>
+      </w:pPr>
+    </w:p>
+    <w:p>
+      <w:pPr>
+        <w:pStyle w:val="Default"/>
+        <w:rPr>
+          <w:rFonts w:asciiTheme="minorHAnsi" w:hAnsiTheme="minorHAnsi" w:cstheme="minorHAnsi"/>
+          <w:sz w:val="32"/>
+          <w:szCs w:val="32"/>
+        </w:rPr>
+      </w:pPr>
+    </w:p>
+    <w:p>
+      <w:pPr>
+        <w:pStyle w:val="Default"/>
+        <w:rPr>
+          <w:rFonts w:asciiTheme="minorHAnsi" w:hAnsiTheme="minorHAnsi" w:cstheme="minorHAnsi"/>
+          <w:sz w:val="32"/>
+          <w:szCs w:val="32"/>
+        </w:rPr>
+      </w:pPr>
+      <w:r>
+        <w:rPr>
+          <w:rFonts w:asciiTheme="minorHAnsi" w:hAnsiTheme="minorHAnsi" w:cstheme="minorHAnsi"/>
+          <w:sz w:val="32"/>
+          <w:szCs w:val="32"/>
+        </w:rPr>
+        <w:t>End</w:t>
+      </w:r>
+    </w:p>
+    <w:p>
+      <w:pPr>
+        <w:pStyle w:val="Default"/>
+        <w:rPr>
+          <w:rFonts w:asciiTheme="minorHAnsi" w:hAnsiTheme="minorHAnsi" w:cstheme="minorHAnsi"/>
+          <w:sz w:val="32"/>
+          <w:szCs w:val="32"/>
+        </w:rPr>
+      </w:pPr>
+      <w:r>
+        <w:rPr>
+          <w:rFonts w:asciiTheme="minorHAnsi" w:hAnsiTheme="minorHAnsi" w:cstheme="minorHAnsi"/>
+          <w:noProof/>
+          <w:sz w:val="32"/>
+          <w:szCs w:val="32"/>
+          <w:lang w:eastAsia="en-CA"/>
+        </w:rPr>
+        <w:pict w14:anchorId="4B4F268E">
+          <v:shape id="_x0000_i1045" type="#_x0000_t75" style="width:467.25pt;height:267.75pt">
+            <v:imagedata r:id="rId14" o:title="Sprint 3 end burndown"/>
+          </v:shape>
+        </w:pict>
+      </w:r>
+    </w:p>
+    <w:p>
+      <w:pPr>
+        <w:pStyle w:val="Default"/>
+        <w:rPr>
+          <w:rFonts w:asciiTheme="minorHAnsi" w:hAnsiTheme="minorHAnsi" w:cstheme="minorHAnsi"/>
+          <w:sz w:val="32"/>
+          <w:szCs w:val="32"/>
+        </w:rPr>
+      </w:pPr>
+    </w:p>
+    <w:p>
+      <w:pPr>
+        <w:pStyle w:val="Default"/>
+        <w:rPr>
+          <w:rFonts w:asciiTheme="minorHAnsi" w:hAnsiTheme="minorHAnsi" w:cstheme="minorHAnsi"/>
+          <w:sz w:val="32"/>
+          <w:szCs w:val="32"/>
+        </w:rPr>
+      </w:pPr>
+    </w:p>
+    <w:p>
+      <w:pPr>
+        <w:pStyle w:val="Default"/>
+        <w:rPr>
+          <w:rFonts w:asciiTheme="minorHAnsi" w:hAnsiTheme="minorHAnsi" w:cstheme="minorHAnsi"/>
+          <w:sz w:val="32"/>
+          <w:szCs w:val="32"/>
+        </w:rPr>
+      </w:pPr>
+    </w:p>
+    <w:p>
+      <w:pPr>
+        <w:pStyle w:val="Default"/>
+        <w:rPr>
+          <w:rFonts w:asciiTheme="minorHAnsi" w:hAnsiTheme="minorHAnsi" w:cstheme="minorHAnsi"/>
+          <w:b/>
+          <w:sz w:val="36"/>
+          <w:szCs w:val="32"/>
+          <w:u w:val="single"/>
+        </w:rPr>
+      </w:pPr>
+      <w:r>
+        <w:rPr>
+          <w:rFonts w:asciiTheme="minorHAnsi" w:hAnsiTheme="minorHAnsi" w:cstheme="minorHAnsi"/>
+          <w:b/>
+          <w:sz w:val="36"/>
+          <w:szCs w:val="32"/>
+          <w:u w:val="single"/>
+        </w:rPr>
+        <w:t>Sprint 4:</w:t>
+      </w:r>
+    </w:p>
+    <w:p>
+      <w:pPr>
+        <w:pStyle w:val="Default"/>
+        <w:rPr>
+          <w:rFonts w:asciiTheme="minorHAnsi" w:hAnsiTheme="minorHAnsi" w:cstheme="minorHAnsi"/>
+          <w:sz w:val="32"/>
+          <w:szCs w:val="32"/>
+        </w:rPr>
+      </w:pPr>
+      <w:r>
+        <w:rPr>
+          <w:rFonts w:asciiTheme="minorHAnsi" w:hAnsiTheme="minorHAnsi" w:cstheme="minorHAnsi"/>
+          <w:sz w:val="32"/>
+          <w:szCs w:val="32"/>
+        </w:rPr>
+        <w:t>Sprint 4 Taskboard start:</w:t>
+      </w:r>
+    </w:p>
+    <w:p>
+      <w:pPr>
+        <w:pStyle w:val="Default"/>
+        <w:rPr>
+          <w:rFonts w:asciiTheme="minorHAnsi" w:hAnsiTheme="minorHAnsi" w:cstheme="minorHAnsi"/>
+          <w:sz w:val="32"/>
+          <w:szCs w:val="32"/>
+        </w:rPr>
+      </w:pPr>
+      <w:r>
+        <w:rPr>
+          <w:rFonts w:asciiTheme="minorHAnsi" w:hAnsiTheme="minorHAnsi" w:cstheme="minorHAnsi"/>
+          <w:sz w:val="32"/>
+          <w:szCs w:val="32"/>
+        </w:rPr>
+        <w:pict w14:anchorId="0AAAB2FB">
+          <v:shape id="_x0000_i1052" type="#_x0000_t75" style="width:468pt;height:166.5pt">
+            <v:imagedata r:id="rId15" o:title="Sprint 4 start"/>
+          </v:shape>
+        </w:pict>
+      </w:r>
+    </w:p>
+    <w:p>
+      <w:pPr>
+        <w:pStyle w:val="Default"/>
+        <w:rPr>
+          <w:rFonts w:asciiTheme="minorHAnsi" w:hAnsiTheme="minorHAnsi" w:cstheme="minorHAnsi"/>
+          <w:b/>
+          <w:sz w:val="36"/>
+          <w:szCs w:val="32"/>
+          <w:u w:val="single"/>
+        </w:rPr>
+      </w:pPr>
+    </w:p>
+    <w:p>
+      <w:pPr>
+        <w:pStyle w:val="Default"/>
+        <w:rPr>
+          <w:rFonts w:asciiTheme="minorHAnsi" w:hAnsiTheme="minorHAnsi" w:cstheme="minorHAnsi"/>
+          <w:sz w:val="32"/>
+          <w:szCs w:val="32"/>
+        </w:rPr>
+      </w:pPr>
+    </w:p>
+    <w:p>
+      <w:pPr>
+        <w:pStyle w:val="Default"/>
+        <w:rPr>
+          <w:rFonts w:asciiTheme="minorHAnsi" w:hAnsiTheme="minorHAnsi" w:cstheme="minorHAnsi"/>
+          <w:sz w:val="32"/>
+          <w:szCs w:val="32"/>
+        </w:rPr>
+      </w:pPr>
+      <w:r>
+        <w:rPr>
+          <w:rFonts w:asciiTheme="minorHAnsi" w:hAnsiTheme="minorHAnsi" w:cstheme="minorHAnsi"/>
+          <w:sz w:val="32"/>
+          <w:szCs w:val="32"/>
+        </w:rPr>
+        <w:lastRenderedPageBreak/>
+        <w:t>Burndown chart:</w:t>
+      </w:r>
+    </w:p>
+    <w:p>
+      <w:pPr>
+        <w:pStyle w:val="Default"/>
+        <w:rPr>
+          <w:rFonts w:asciiTheme="minorHAnsi" w:hAnsiTheme="minorHAnsi" w:cstheme="minorHAnsi"/>
+          <w:sz w:val="32"/>
+          <w:szCs w:val="32"/>
+        </w:rPr>
+      </w:pPr>
+      <w:r>
+        <w:rPr>
+          <w:rFonts w:asciiTheme="minorHAnsi" w:hAnsiTheme="minorHAnsi" w:cstheme="minorHAnsi"/>
+          <w:sz w:val="32"/>
+          <w:szCs w:val="32"/>
+        </w:rPr>
+        <w:t>Start:</w:t>
+      </w:r>
+    </w:p>
+    <w:p>
+      <w:pPr>
+        <w:pStyle w:val="Default"/>
+        <w:rPr>
+          <w:rFonts w:asciiTheme="minorHAnsi" w:hAnsiTheme="minorHAnsi" w:cstheme="minorHAnsi"/>
+          <w:sz w:val="32"/>
+          <w:szCs w:val="32"/>
+        </w:rPr>
+      </w:pPr>
+    </w:p>
+    <w:p>
+      <w:pPr>
+        <w:pStyle w:val="Default"/>
+        <w:rPr>
+          <w:rFonts w:asciiTheme="minorHAnsi" w:hAnsiTheme="minorHAnsi" w:cstheme="minorHAnsi"/>
+          <w:sz w:val="32"/>
+          <w:szCs w:val="32"/>
+        </w:rPr>
+      </w:pPr>
+      <w:r>
+        <w:rPr>
+          <w:rFonts w:asciiTheme="minorHAnsi" w:hAnsiTheme="minorHAnsi" w:cstheme="minorHAnsi"/>
+          <w:sz w:val="32"/>
+          <w:szCs w:val="32"/>
+        </w:rPr>
+        <w:pict w14:anchorId="4BE63084">
+          <v:shape id="_x0000_i1035" type="#_x0000_t75" style="width:468pt;height:248.25pt">
+            <v:imagedata r:id="rId16" o:title="Sprint 4 start"/>
+          </v:shape>
+        </w:pict>
+      </w:r>
+    </w:p>
+    <w:p>
+      <w:pPr>
+        <w:pStyle w:val="Default"/>
+        <w:rPr>
+          <w:rFonts w:asciiTheme="minorHAnsi" w:hAnsiTheme="minorHAnsi" w:cstheme="minorHAnsi"/>
+          <w:sz w:val="32"/>
+          <w:szCs w:val="32"/>
+        </w:rPr>
+      </w:pPr>
+    </w:p>
+    <w:p>
+      <w:pPr>
+        <w:pStyle w:val="Default"/>
+        <w:rPr>
+          <w:rFonts w:asciiTheme="minorHAnsi" w:hAnsiTheme="minorHAnsi" w:cstheme="minorHAnsi"/>
+          <w:sz w:val="32"/>
+          <w:szCs w:val="32"/>
+        </w:rPr>
+      </w:pPr>
+      <w:r>
+        <w:rPr>
+          <w:rFonts w:asciiTheme="minorHAnsi" w:hAnsiTheme="minorHAnsi" w:cstheme="minorHAnsi"/>
+          <w:sz w:val="32"/>
+          <w:szCs w:val="32"/>
+        </w:rPr>
+        <w:t>End:</w:t>
+      </w:r>
+    </w:p>
+    <w:p>
+      <w:pPr>
+        <w:pStyle w:val="Default"/>
+        <w:rPr>
+          <w:rFonts w:asciiTheme="minorHAnsi" w:hAnsiTheme="minorHAnsi" w:cstheme="minorHAnsi"/>
+          <w:sz w:val="32"/>
+          <w:szCs w:val="32"/>
+        </w:rPr>
+      </w:pPr>
+    </w:p>
+    <w:p>
+      <w:pPr>
+        <w:pStyle w:val="Default"/>
+        <w:rPr>
+          <w:rFonts w:asciiTheme="minorHAnsi" w:hAnsiTheme="minorHAnsi" w:cstheme="minorHAnsi"/>
+          <w:sz w:val="32"/>
+          <w:szCs w:val="32"/>
+        </w:rPr>
+      </w:pPr>
+    </w:p>
+    <w:p>
+      <w:pPr>
+        <w:pStyle w:val="Default"/>
+        <w:rPr>
+          <w:rFonts w:asciiTheme="minorHAnsi" w:hAnsiTheme="minorHAnsi" w:cstheme="minorHAnsi"/>
+          <w:sz w:val="32"/>
+          <w:szCs w:val="32"/>
+        </w:rPr>
+      </w:pPr>
+    </w:p>
+    <w:p>
+      <w:pPr>
+        <w:pStyle w:val="Default"/>
+        <w:rPr>
+          <w:rFonts w:asciiTheme="minorHAnsi" w:hAnsiTheme="minorHAnsi" w:cstheme="minorHAnsi"/>
+          <w:sz w:val="32"/>
+          <w:szCs w:val="32"/>
+        </w:rPr>
+      </w:pPr>
+    </w:p>
+    <w:p>
+      <w:pPr>
+        <w:pStyle w:val="Default"/>
+        <w:rPr>
+          <w:rFonts w:asciiTheme="minorHAnsi" w:hAnsiTheme="minorHAnsi" w:cstheme="minorHAnsi"/>
+          <w:sz w:val="32"/>
+          <w:szCs w:val="32"/>
+        </w:rPr>
+      </w:pPr>
+    </w:p>
+    <w:p>
+      <w:pPr>
+        <w:pStyle w:val="Default"/>
+        <w:rPr>
+          <w:rFonts w:asciiTheme="minorHAnsi" w:hAnsiTheme="minorHAnsi" w:cstheme="minorHAnsi"/>
+          <w:sz w:val="32"/>
+          <w:szCs w:val="32"/>
+        </w:rPr>
+      </w:pPr>
+    </w:p>
+    <w:p>
+      <w:pPr>
+        <w:pStyle w:val="Default"/>
+        <w:rPr>
+          <w:rFonts w:asciiTheme="minorHAnsi" w:hAnsiTheme="minorHAnsi" w:cstheme="minorHAnsi"/>
+          <w:sz w:val="32"/>
+          <w:szCs w:val="32"/>
+        </w:rPr>
+      </w:pPr>
+    </w:p>
+    <w:p>
+      <w:pPr>
+        <w:pStyle w:val="Default"/>
+        <w:rPr>
+          <w:rFonts w:asciiTheme="minorHAnsi" w:hAnsiTheme="minorHAnsi" w:cstheme="minorHAnsi"/>
+          <w:sz w:val="32"/>
+          <w:szCs w:val="32"/>
+        </w:rPr>
+      </w:pPr>
+    </w:p>
+    <w:p>
+      <w:pPr>
+        <w:pStyle w:val="Default"/>
+        <w:rPr>
+          <w:rFonts w:asciiTheme="minorHAnsi" w:hAnsiTheme="minorHAnsi" w:cstheme="minorHAnsi"/>
+          <w:sz w:val="32"/>
+          <w:szCs w:val="32"/>
+        </w:rPr>
+      </w:pPr>
+    </w:p>
+    <w:p>
+      <w:pPr>
+        <w:pStyle w:val="Default"/>
+        <w:rPr>
+          <w:rFonts w:asciiTheme="minorHAnsi" w:hAnsiTheme="minorHAnsi" w:cstheme="minorHAnsi"/>
+          <w:sz w:val="32"/>
+          <w:szCs w:val="32"/>
+        </w:rPr>
+      </w:pPr>
+    </w:p>
+    <w:p>
+      <w:pPr>
+        <w:pStyle w:val="Default"/>
+        <w:rPr>
+          <w:rFonts w:asciiTheme="minorHAnsi" w:hAnsiTheme="minorHAnsi" w:cstheme="minorHAnsi"/>
+          <w:sz w:val="32"/>
+          <w:szCs w:val="32"/>
+        </w:rPr>
+      </w:pPr>
+    </w:p>
+    <w:p>
+      <w:pPr>
+        <w:pStyle w:val="Default"/>
+        <w:rPr>
+          <w:rFonts w:asciiTheme="minorHAnsi" w:hAnsiTheme="minorHAnsi" w:cstheme="minorHAnsi"/>
+          <w:sz w:val="32"/>
+          <w:szCs w:val="32"/>
+        </w:rPr>
+      </w:pPr>
+    </w:p>
+    <w:p>
+      <w:pPr>
+        <w:pStyle w:val="Default"/>
+        <w:rPr>
+          <w:rFonts w:asciiTheme="minorHAnsi" w:hAnsiTheme="minorHAnsi" w:cstheme="minorHAnsi"/>
+          <w:sz w:val="32"/>
+          <w:szCs w:val="32"/>
+        </w:rPr>
+      </w:pPr>
+    </w:p>
+    <w:p>
+      <w:pPr>
+        <w:pStyle w:val="Default"/>
+        <w:rPr>
+          <w:rFonts w:asciiTheme="minorHAnsi" w:hAnsiTheme="minorHAnsi" w:cstheme="minorHAnsi"/>
+          <w:sz w:val="32"/>
+          <w:szCs w:val="32"/>
+        </w:rPr>
+      </w:pPr>
+    </w:p>
+    <w:p>
+      <w:pPr>
+        <w:pStyle w:val="Default"/>
+        <w:rPr>
+          <w:rFonts w:asciiTheme="minorHAnsi" w:hAnsiTheme="minorHAnsi" w:cstheme="minorHAnsi"/>
+          <w:sz w:val="32"/>
+          <w:szCs w:val="32"/>
+        </w:rPr>
+      </w:pPr>
+    </w:p>
+    <w:p>
+      <w:pPr>
+        <w:pStyle w:val="Default"/>
+        <w:rPr>
+          <w:rFonts w:asciiTheme="minorHAnsi" w:hAnsiTheme="minorHAnsi" w:cstheme="minorHAnsi"/>
+          <w:b/>
+          <w:sz w:val="36"/>
+          <w:szCs w:val="32"/>
+          <w:u w:val="single"/>
+        </w:rPr>
+      </w:pPr>
+      <w:r>
+        <w:rPr>
+          <w:rFonts w:asciiTheme="minorHAnsi" w:hAnsiTheme="minorHAnsi" w:cstheme="minorHAnsi"/>
+          <w:b/>
+          <w:sz w:val="36"/>
+          <w:szCs w:val="32"/>
+          <w:u w:val="single"/>
+        </w:rPr>
+        <w:lastRenderedPageBreak/>
+        <w:t>Change in system components:</w:t>
+      </w:r>
+    </w:p>
+    <w:p>
+      <w:pPr>
+        <w:pStyle w:val="Default"/>
+        <w:rPr>
+          <w:rFonts w:asciiTheme="minorHAnsi" w:hAnsiTheme="minorHAnsi" w:cstheme="minorHAnsi"/>
+          <w:sz w:val="28"/>
+          <w:szCs w:val="28"/>
+        </w:rPr>
+      </w:pPr>
+      <w:r>
+        <w:rPr>
+          <w:rFonts w:asciiTheme="minorHAnsi" w:hAnsiTheme="minorHAnsi" w:cstheme="minorHAnsi"/>
+          <w:sz w:val="28"/>
+          <w:szCs w:val="28"/>
+        </w:rPr>
+        <w:t xml:space="preserve">We had to make quite bit </w:t>
+      </w:r>
+      <w:r>
+        <w:rPr>
+          <w:rFonts w:asciiTheme="minorHAnsi" w:hAnsiTheme="minorHAnsi" w:cstheme="minorHAnsi"/>
+          <w:sz w:val="28"/>
+          <w:szCs w:val="28"/>
+        </w:rPr>
+        <w:t xml:space="preserve">of changes on our system components. One of the biggest changes made was the </w:t>
+      </w:r>
+    </w:p>
+    <w:p>
+      <w:pPr>
+        <w:pStyle w:val="Default"/>
+        <w:rPr>
+          <w:rFonts w:asciiTheme="minorHAnsi" w:hAnsiTheme="minorHAnsi" w:cstheme="minorHAnsi"/>
+          <w:sz w:val="28"/>
+          <w:szCs w:val="28"/>
+        </w:rPr>
+      </w:pPr>
+    </w:p>
+    <w:p>
+      <w:pPr>
+        <w:pStyle w:val="Default"/>
+        <w:rPr>
+          <w:rFonts w:asciiTheme="minorHAnsi" w:hAnsiTheme="minorHAnsi" w:cstheme="minorHAnsi"/>
+          <w:sz w:val="28"/>
+          <w:szCs w:val="28"/>
+        </w:rPr>
+      </w:pPr>
+    </w:p>
+    <w:p>
+      <w:pPr>
+        <w:pStyle w:val="Default"/>
+        <w:rPr>
+          <w:rFonts w:asciiTheme="minorHAnsi" w:hAnsiTheme="minorHAnsi" w:cstheme="minorHAnsi"/>
+          <w:sz w:val="28"/>
+          <w:szCs w:val="28"/>
+        </w:rPr>
+      </w:pPr>
+    </w:p>
+    <w:p>
+      <w:pPr>
+        <w:pStyle w:val="Default"/>
+        <w:rPr>
+          <w:rFonts w:asciiTheme="minorHAnsi" w:hAnsiTheme="minorHAnsi" w:cstheme="minorHAnsi"/>
+          <w:sz w:val="28"/>
+          <w:szCs w:val="28"/>
+        </w:rPr>
+      </w:pPr>
+    </w:p>
+    <w:p>
+      <w:pPr>
+        <w:pStyle w:val="Default"/>
+        <w:rPr>
+          <w:rFonts w:asciiTheme="minorHAnsi" w:hAnsiTheme="minorHAnsi" w:cstheme="minorHAnsi"/>
+          <w:sz w:val="28"/>
+          <w:szCs w:val="28"/>
+        </w:rPr>
+      </w:pPr>
+    </w:p>
+    <w:p>
+      <w:pPr>
+        <w:pStyle w:val="Default"/>
+        <w:rPr>
+          <w:rFonts w:asciiTheme="minorHAnsi" w:hAnsiTheme="minorHAnsi" w:cstheme="minorHAnsi"/>
+          <w:sz w:val="28"/>
+          <w:szCs w:val="28"/>
+        </w:rPr>
+      </w:pPr>
+    </w:p>
+    <w:p>
+      <w:pPr>
+        <w:pStyle w:val="Default"/>
+        <w:rPr>
+          <w:rFonts w:asciiTheme="minorHAnsi" w:hAnsiTheme="minorHAnsi" w:cstheme="minorHAnsi"/>
+          <w:sz w:val="28"/>
+          <w:szCs w:val="28"/>
+        </w:rPr>
+      </w:pPr>
+    </w:p>
+    <w:p>
+      <w:pPr>
+        <w:pStyle w:val="Default"/>
+        <w:rPr>
+          <w:rFonts w:asciiTheme="minorHAnsi" w:hAnsiTheme="minorHAnsi" w:cstheme="minorHAnsi"/>
+          <w:sz w:val="28"/>
+          <w:szCs w:val="28"/>
+        </w:rPr>
+      </w:pPr>
+    </w:p>
+    <w:p>
+      <w:pPr>
+        <w:pStyle w:val="Default"/>
+        <w:rPr>
+          <w:rFonts w:asciiTheme="minorHAnsi" w:hAnsiTheme="minorHAnsi" w:cstheme="minorHAnsi"/>
+          <w:sz w:val="28"/>
+          <w:szCs w:val="28"/>
+        </w:rPr>
+      </w:pPr>
+    </w:p>
+    <w:p>
+      <w:pPr>
+        <w:pStyle w:val="Default"/>
+        <w:rPr>
+          <w:rFonts w:asciiTheme="minorHAnsi" w:hAnsiTheme="minorHAnsi" w:cstheme="minorHAnsi"/>
+          <w:sz w:val="28"/>
+          <w:szCs w:val="28"/>
+        </w:rPr>
+      </w:pPr>
+    </w:p>
+    <w:p>
+      <w:pPr>
+        <w:pStyle w:val="Default"/>
+        <w:rPr>
+          <w:rFonts w:asciiTheme="minorHAnsi" w:hAnsiTheme="minorHAnsi" w:cstheme="minorHAnsi"/>
+          <w:sz w:val="28"/>
+          <w:szCs w:val="28"/>
+        </w:rPr>
+      </w:pPr>
+    </w:p>
+    <w:p>
+      <w:pPr>
+        <w:pStyle w:val="Default"/>
+        <w:rPr>
+          <w:rFonts w:asciiTheme="minorHAnsi" w:hAnsiTheme="minorHAnsi" w:cstheme="minorHAnsi"/>
+          <w:sz w:val="28"/>
+          <w:szCs w:val="28"/>
+        </w:rPr>
+      </w:pPr>
+    </w:p>
+    <w:p>
+      <w:pPr>
+        <w:pStyle w:val="Default"/>
+        <w:rPr>
+          <w:rFonts w:asciiTheme="minorHAnsi" w:hAnsiTheme="minorHAnsi" w:cstheme="minorHAnsi"/>
+          <w:sz w:val="28"/>
+          <w:szCs w:val="28"/>
+        </w:rPr>
+      </w:pPr>
+    </w:p>
+    <w:p>
+      <w:pPr>
+        <w:pStyle w:val="Default"/>
+        <w:rPr>
+          <w:rFonts w:asciiTheme="minorHAnsi" w:hAnsiTheme="minorHAnsi" w:cstheme="minorHAnsi"/>
+          <w:sz w:val="28"/>
+          <w:szCs w:val="28"/>
+        </w:rPr>
+      </w:pPr>
+    </w:p>
+    <w:p>
+      <w:pPr>
+        <w:pStyle w:val="Default"/>
+        <w:rPr>
+          <w:rFonts w:asciiTheme="minorHAnsi" w:hAnsiTheme="minorHAnsi" w:cstheme="minorHAnsi"/>
+          <w:sz w:val="28"/>
+          <w:szCs w:val="28"/>
+        </w:rPr>
+      </w:pPr>
+    </w:p>
+    <w:p>
+      <w:pPr>
+        <w:pStyle w:val="Default"/>
+        <w:rPr>
+          <w:rFonts w:asciiTheme="minorHAnsi" w:hAnsiTheme="minorHAnsi" w:cstheme="minorHAnsi"/>
+          <w:sz w:val="28"/>
+          <w:szCs w:val="28"/>
+        </w:rPr>
+      </w:pPr>
+    </w:p>
+    <w:p>
+      <w:pPr>
+        <w:pStyle w:val="Default"/>
+        <w:rPr>
+          <w:rFonts w:asciiTheme="minorHAnsi" w:hAnsiTheme="minorHAnsi" w:cstheme="minorHAnsi"/>
+          <w:sz w:val="28"/>
+          <w:szCs w:val="28"/>
+        </w:rPr>
+      </w:pPr>
+    </w:p>
+    <w:p>
+      <w:pPr>
+        <w:pStyle w:val="Default"/>
+        <w:rPr>
+          <w:rFonts w:asciiTheme="minorHAnsi" w:hAnsiTheme="minorHAnsi" w:cstheme="minorHAnsi"/>
+          <w:sz w:val="28"/>
+          <w:szCs w:val="28"/>
+        </w:rPr>
+      </w:pPr>
+    </w:p>
+    <w:p>
+      <w:pPr>
+        <w:pStyle w:val="Default"/>
+        <w:rPr>
+          <w:rFonts w:asciiTheme="minorHAnsi" w:hAnsiTheme="minorHAnsi" w:cstheme="minorHAnsi"/>
+          <w:sz w:val="28"/>
+          <w:szCs w:val="28"/>
+        </w:rPr>
+      </w:pPr>
+    </w:p>
+    <w:p>
+      <w:pPr>
+        <w:pStyle w:val="Default"/>
+        <w:rPr>
+          <w:rFonts w:asciiTheme="minorHAnsi" w:hAnsiTheme="minorHAnsi" w:cstheme="minorHAnsi"/>
+          <w:sz w:val="28"/>
+          <w:szCs w:val="28"/>
+        </w:rPr>
+      </w:pPr>
+    </w:p>
+    <w:p>
+      <w:pPr>
+        <w:pStyle w:val="Default"/>
+        <w:rPr>
+          <w:rFonts w:asciiTheme="minorHAnsi" w:hAnsiTheme="minorHAnsi" w:cstheme="minorHAnsi"/>
+          <w:sz w:val="28"/>
+          <w:szCs w:val="28"/>
+        </w:rPr>
+      </w:pPr>
+    </w:p>
+    <w:p>
+      <w:pPr>
+        <w:pStyle w:val="Default"/>
+        <w:rPr>
+          <w:rFonts w:asciiTheme="minorHAnsi" w:hAnsiTheme="minorHAnsi" w:cstheme="minorHAnsi"/>
+          <w:sz w:val="28"/>
+          <w:szCs w:val="28"/>
+        </w:rPr>
+      </w:pPr>
+    </w:p>
+    <w:p>
+      <w:pPr>
+        <w:pStyle w:val="Default"/>
+        <w:rPr>
+          <w:rFonts w:asciiTheme="minorHAnsi" w:hAnsiTheme="minorHAnsi" w:cstheme="minorHAnsi"/>
+          <w:sz w:val="28"/>
+          <w:szCs w:val="28"/>
+        </w:rPr>
+      </w:pPr>
+    </w:p>
+    <w:p>
+      <w:pPr>
+        <w:pStyle w:val="Default"/>
+        <w:rPr>
+          <w:rFonts w:asciiTheme="minorHAnsi" w:hAnsiTheme="minorHAnsi" w:cstheme="minorHAnsi"/>
+          <w:sz w:val="28"/>
+          <w:szCs w:val="28"/>
+        </w:rPr>
+      </w:pPr>
+    </w:p>
+    <w:p>
+      <w:pPr>
+        <w:pStyle w:val="Default"/>
+        <w:rPr>
+          <w:rFonts w:asciiTheme="minorHAnsi" w:hAnsiTheme="minorHAnsi" w:cstheme="minorHAnsi"/>
+          <w:sz w:val="28"/>
+          <w:szCs w:val="28"/>
+        </w:rPr>
+      </w:pPr>
+    </w:p>
+    <w:p>
+      <w:pPr>
+        <w:pStyle w:val="Default"/>
+        <w:rPr>
+          <w:rFonts w:asciiTheme="minorHAnsi" w:hAnsiTheme="minorHAnsi" w:cstheme="minorHAnsi"/>
+          <w:sz w:val="28"/>
+          <w:szCs w:val="28"/>
+        </w:rPr>
+      </w:pPr>
+    </w:p>
+    <w:p>
+      <w:pPr>
+        <w:pStyle w:val="Default"/>
+        <w:rPr>
+          <w:rFonts w:asciiTheme="minorHAnsi" w:hAnsiTheme="minorHAnsi" w:cstheme="minorHAnsi"/>
+          <w:sz w:val="28"/>
+          <w:szCs w:val="28"/>
+        </w:rPr>
+      </w:pPr>
+    </w:p>
+    <w:p>
+      <w:pPr>
+        <w:pStyle w:val="Default"/>
+        <w:rPr>
+          <w:rFonts w:asciiTheme="minorHAnsi" w:hAnsiTheme="minorHAnsi" w:cstheme="minorHAnsi"/>
+          <w:sz w:val="28"/>
+          <w:szCs w:val="28"/>
+        </w:rPr>
+      </w:pPr>
+    </w:p>
+    <w:p>
+      <w:pPr>
+        <w:pStyle w:val="Default"/>
+        <w:rPr>
+          <w:rFonts w:asciiTheme="minorHAnsi" w:hAnsiTheme="minorHAnsi" w:cstheme="minorHAnsi"/>
+          <w:sz w:val="28"/>
+          <w:szCs w:val="28"/>
+        </w:rPr>
+      </w:pPr>
+    </w:p>
+    <w:p>
+      <w:pPr>
+        <w:pStyle w:val="Default"/>
+        <w:rPr>
+          <w:rFonts w:asciiTheme="minorHAnsi" w:hAnsiTheme="minorHAnsi" w:cstheme="minorHAnsi"/>
+          <w:sz w:val="28"/>
+          <w:szCs w:val="28"/>
+        </w:rPr>
+      </w:pPr>
+    </w:p>
+    <w:p>
+      <w:pPr>
+        <w:pStyle w:val="Default"/>
+        <w:rPr>
+          <w:rFonts w:asciiTheme="minorHAnsi" w:hAnsiTheme="minorHAnsi" w:cstheme="minorHAnsi"/>
+          <w:sz w:val="28"/>
+          <w:szCs w:val="28"/>
+        </w:rPr>
+      </w:pPr>
+    </w:p>
+    <w:p>
+      <w:pPr>
+        <w:pStyle w:val="Default"/>
+        <w:rPr>
+          <w:rFonts w:asciiTheme="minorHAnsi" w:hAnsiTheme="minorHAnsi" w:cstheme="minorHAnsi"/>
+          <w:sz w:val="28"/>
+          <w:szCs w:val="28"/>
+        </w:rPr>
+      </w:pPr>
+    </w:p>
+    <w:p>
+      <w:pPr>
+        <w:pStyle w:val="Default"/>
+        <w:rPr>
+          <w:rFonts w:asciiTheme="minorHAnsi" w:hAnsiTheme="minorHAnsi" w:cstheme="minorHAnsi"/>
+          <w:sz w:val="28"/>
+          <w:szCs w:val="28"/>
+        </w:rPr>
+      </w:pPr>
+    </w:p>
+    <w:p>
+      <w:pPr>
+        <w:pStyle w:val="Default"/>
+        <w:rPr>
+          <w:rFonts w:asciiTheme="minorHAnsi" w:hAnsiTheme="minorHAnsi" w:cstheme="minorHAnsi"/>
+          <w:sz w:val="28"/>
+          <w:szCs w:val="28"/>
+        </w:rPr>
+      </w:pPr>
+    </w:p>
+    <w:p>
+      <w:pPr>
+        <w:pStyle w:val="Default"/>
+        <w:ind w:left="1440"/>
+        <w:rPr>
+          <w:rFonts w:asciiTheme="minorHAnsi" w:hAnsiTheme="minorHAnsi" w:cstheme="minorHAnsi"/>
+          <w:b/>
+          <w:sz w:val="44"/>
+          <w:szCs w:val="28"/>
+          <w:u w:val="single"/>
+        </w:rPr>
+      </w:pPr>
+      <w:r>
+        <w:rPr>
+          <w:rFonts w:asciiTheme="minorHAnsi" w:hAnsiTheme="minorHAnsi" w:cstheme="minorHAnsi"/>
+          <w:b/>
+          <w:sz w:val="44"/>
+          <w:szCs w:val="28"/>
+          <w:u w:val="single"/>
+        </w:rPr>
+        <w:lastRenderedPageBreak/>
+        <w:t>Code Inspection Summary</w:t>
+      </w:r>
+    </w:p>
+    <w:p>
+      <w:pPr>
+        <w:pStyle w:val="Default"/>
+        <w:rPr>
+          <w:rFonts w:asciiTheme="minorHAnsi" w:hAnsiTheme="minorHAnsi" w:cstheme="minorHAnsi"/>
+          <w:sz w:val="32"/>
+          <w:szCs w:val="28"/>
+        </w:rPr>
+      </w:pPr>
+    </w:p>
+    <w:p>
+      <w:pPr>
+        <w:pStyle w:val="Default"/>
+        <w:rPr>
+          <w:rFonts w:asciiTheme="minorHAnsi" w:hAnsiTheme="minorHAnsi" w:cstheme="minorHAnsi"/>
+          <w:b/>
+          <w:sz w:val="32"/>
+          <w:szCs w:val="28"/>
+          <w:u w:val="single"/>
+        </w:rPr>
+      </w:pPr>
+      <w:r>
+        <w:rPr>
+          <w:rFonts w:asciiTheme="minorHAnsi" w:hAnsiTheme="minorHAnsi" w:cstheme="minorHAnsi"/>
+          <w:b/>
+          <w:sz w:val="32"/>
+          <w:szCs w:val="28"/>
+          <w:u w:val="single"/>
+        </w:rPr>
+        <w:t>Reviewer:</w:t>
+      </w:r>
+      <w:r>
+        <w:rPr>
+          <w:rFonts w:asciiTheme="minorHAnsi" w:hAnsiTheme="minorHAnsi" w:cstheme="minorHAnsi"/>
+          <w:b/>
+          <w:sz w:val="32"/>
+          <w:szCs w:val="28"/>
+        </w:rPr>
+        <w:tab/>
+      </w:r>
+      <w:r>
+        <w:rPr>
+          <w:rFonts w:asciiTheme="minorHAnsi" w:hAnsiTheme="minorHAnsi" w:cstheme="minorHAnsi"/>
+          <w:b/>
+          <w:sz w:val="32"/>
+          <w:szCs w:val="28"/>
+        </w:rPr>
+        <w:tab/>
+      </w:r>
+      <w:r>
+        <w:rPr>
+          <w:rFonts w:asciiTheme="minorHAnsi" w:hAnsiTheme="minorHAnsi" w:cstheme="minorHAnsi"/>
+          <w:b/>
+          <w:sz w:val="32"/>
+          <w:szCs w:val="28"/>
+        </w:rPr>
+        <w:tab/>
+      </w:r>
+      <w:r>
+        <w:rPr>
+          <w:rFonts w:asciiTheme="minorHAnsi" w:hAnsiTheme="minorHAnsi" w:cstheme="minorHAnsi"/>
+          <w:b/>
+          <w:sz w:val="32"/>
+          <w:szCs w:val="28"/>
+          <w:u w:val="single"/>
+        </w:rPr>
+        <w:t>Harshil</w:t>
+      </w:r>
+    </w:p>
+    <w:p>
+      <w:pPr>
+        <w:pStyle w:val="Default"/>
+        <w:rPr>
+          <w:rFonts w:asciiTheme="minorHAnsi" w:hAnsiTheme="minorHAnsi" w:cstheme="minorHAnsi"/>
+          <w:b/>
+          <w:sz w:val="32"/>
+          <w:szCs w:val="28"/>
+          <w:u w:val="single"/>
+        </w:rPr>
+      </w:pPr>
+      <w:r>
+        <w:rPr>
+          <w:rFonts w:asciiTheme="minorHAnsi" w:hAnsiTheme="minorHAnsi" w:cstheme="minorHAnsi"/>
+          <w:b/>
+          <w:sz w:val="32"/>
+          <w:szCs w:val="28"/>
+          <w:u w:val="single"/>
+        </w:rPr>
+        <w:t>Code:</w:t>
+      </w:r>
+      <w:r>
+        <w:rPr>
+          <w:rFonts w:asciiTheme="minorHAnsi" w:hAnsiTheme="minorHAnsi" w:cstheme="minorHAnsi"/>
+          <w:b/>
+          <w:sz w:val="32"/>
+          <w:szCs w:val="28"/>
+        </w:rPr>
+        <w:tab/>
+      </w:r>
+      <w:r>
+        <w:rPr>
+          <w:rFonts w:asciiTheme="minorHAnsi" w:hAnsiTheme="minorHAnsi" w:cstheme="minorHAnsi"/>
+          <w:b/>
+          <w:sz w:val="32"/>
+          <w:szCs w:val="28"/>
+        </w:rPr>
+        <w:tab/>
+      </w:r>
+      <w:r>
+        <w:rPr>
+          <w:rFonts w:asciiTheme="minorHAnsi" w:hAnsiTheme="minorHAnsi" w:cstheme="minorHAnsi"/>
+          <w:b/>
+          <w:sz w:val="32"/>
+          <w:szCs w:val="28"/>
+        </w:rPr>
+        <w:tab/>
+      </w:r>
+      <w:r>
+        <w:rPr>
+          <w:rFonts w:asciiTheme="minorHAnsi" w:hAnsiTheme="minorHAnsi" w:cstheme="minorHAnsi"/>
+          <w:b/>
+          <w:sz w:val="32"/>
+          <w:szCs w:val="28"/>
+          <w:u w:val="single"/>
+        </w:rPr>
+        <w:t>Conflict.py</w:t>
+      </w:r>
+    </w:p>
+    <w:p>
+      <w:pPr>
+        <w:pStyle w:val="Default"/>
+        <w:rPr>
+          <w:rFonts w:asciiTheme="minorHAnsi" w:hAnsiTheme="minorHAnsi" w:cstheme="minorHAnsi"/>
+          <w:b/>
+          <w:sz w:val="32"/>
+          <w:szCs w:val="28"/>
+        </w:rPr>
+      </w:pPr>
+      <w:r>
+        <w:rPr>
+          <w:rFonts w:asciiTheme="minorHAnsi" w:hAnsiTheme="minorHAnsi" w:cstheme="minorHAnsi"/>
+          <w:b/>
+          <w:sz w:val="32"/>
+          <w:szCs w:val="28"/>
+          <w:u w:val="single"/>
+        </w:rPr>
+        <w:t>Date of review:</w:t>
+      </w:r>
+      <w:r>
+        <w:rPr>
+          <w:rFonts w:asciiTheme="minorHAnsi" w:hAnsiTheme="minorHAnsi" w:cstheme="minorHAnsi"/>
+          <w:b/>
+          <w:sz w:val="32"/>
+          <w:szCs w:val="28"/>
+        </w:rPr>
+        <w:tab/>
+      </w:r>
+      <w:r>
+        <w:rPr>
+          <w:rFonts w:asciiTheme="minorHAnsi" w:hAnsiTheme="minorHAnsi" w:cstheme="minorHAnsi"/>
+          <w:b/>
+          <w:sz w:val="32"/>
+          <w:szCs w:val="28"/>
+        </w:rPr>
+        <w:tab/>
+      </w:r>
+      <w:r>
+        <w:rPr>
+          <w:rFonts w:asciiTheme="minorHAnsi" w:hAnsiTheme="minorHAnsi" w:cstheme="minorHAnsi"/>
+          <w:b/>
+          <w:sz w:val="32"/>
+          <w:szCs w:val="28"/>
+          <w:u w:val="single"/>
+        </w:rPr>
+        <w:t>11/11/2016</w:t>
+      </w:r>
+    </w:p>
+    <w:p>
+      <w:pPr>
+        <w:pStyle w:val="Default"/>
+        <w:rPr>
+          <w:rFonts w:asciiTheme="minorHAnsi" w:hAnsiTheme="minorHAnsi" w:cstheme="minorHAnsi"/>
+          <w:b/>
+          <w:sz w:val="32"/>
+          <w:szCs w:val="28"/>
+          <w:u w:val="single"/>
+        </w:rPr>
+      </w:pPr>
+      <w:r>
+        <w:rPr>
+          <w:rFonts w:asciiTheme="minorHAnsi" w:hAnsiTheme="minorHAnsi" w:cstheme="minorHAnsi"/>
+          <w:b/>
+          <w:sz w:val="32"/>
+          <w:szCs w:val="28"/>
+          <w:u w:val="single"/>
+        </w:rPr>
+        <w:t>Author:</w:t>
+      </w:r>
+      <w:r>
+        <w:rPr>
+          <w:rFonts w:asciiTheme="minorHAnsi" w:hAnsiTheme="minorHAnsi" w:cstheme="minorHAnsi"/>
+          <w:b/>
+          <w:sz w:val="32"/>
+          <w:szCs w:val="28"/>
+        </w:rPr>
+        <w:tab/>
+      </w:r>
+      <w:r>
+        <w:rPr>
+          <w:rFonts w:asciiTheme="minorHAnsi" w:hAnsiTheme="minorHAnsi" w:cstheme="minorHAnsi"/>
+          <w:b/>
+          <w:sz w:val="32"/>
+          <w:szCs w:val="28"/>
+        </w:rPr>
+        <w:tab/>
+      </w:r>
+      <w:r>
+        <w:rPr>
+          <w:rFonts w:asciiTheme="minorHAnsi" w:hAnsiTheme="minorHAnsi" w:cstheme="minorHAnsi"/>
+          <w:b/>
+          <w:sz w:val="32"/>
+          <w:szCs w:val="28"/>
+        </w:rPr>
+        <w:tab/>
+      </w:r>
+      <w:r>
+        <w:rPr>
+          <w:rFonts w:asciiTheme="minorHAnsi" w:hAnsiTheme="minorHAnsi" w:cstheme="minorHAnsi"/>
+          <w:b/>
+          <w:sz w:val="32"/>
+          <w:szCs w:val="28"/>
+          <w:u w:val="single"/>
+        </w:rPr>
+        <w:t xml:space="preserve">Amine </w:t>
+      </w:r>
+    </w:p>
+    <w:p>
+      <w:pPr>
+        <w:pStyle w:val="Default"/>
+        <w:rPr>
+          <w:rFonts w:asciiTheme="minorHAnsi" w:hAnsiTheme="minorHAnsi" w:cstheme="minorHAnsi"/>
+          <w:b/>
+          <w:sz w:val="32"/>
+          <w:szCs w:val="28"/>
+          <w:u w:val="single"/>
+        </w:rPr>
+      </w:pPr>
+    </w:p>
+    <w:p>
+      <w:pPr>
+        <w:pStyle w:val="Default"/>
+        <w:numPr>
+          <w:ilvl w:val="0"/>
+          <w:numId w:val="4"/>
+        </w:numPr>
+        <w:rPr>
+          <w:rFonts w:asciiTheme="minorHAnsi" w:hAnsiTheme="minorHAnsi" w:cstheme="minorHAnsi"/>
+          <w:b/>
+          <w:sz w:val="28"/>
+          <w:szCs w:val="28"/>
+          <w:u w:val="single"/>
+        </w:rPr>
+      </w:pPr>
+      <w:r>
+        <w:rPr>
+          <w:rFonts w:asciiTheme="minorHAnsi" w:hAnsiTheme="minorHAnsi" w:cstheme="minorHAnsi"/>
+          <w:b/>
+          <w:sz w:val="28"/>
+          <w:szCs w:val="28"/>
+          <w:u w:val="single"/>
+        </w:rPr>
+        <w:t>Bugs:</w:t>
+      </w:r>
+    </w:p>
+    <w:p>
+      <w:pPr>
+        <w:pStyle w:val="Default"/>
+        <w:ind w:left="360"/>
+        <w:rPr>
+          <w:rFonts w:asciiTheme="minorHAnsi" w:hAnsiTheme="minorHAnsi" w:cstheme="minorHAnsi"/>
+          <w:sz w:val="28"/>
+          <w:szCs w:val="28"/>
+        </w:rPr>
+      </w:pPr>
+      <w:r>
+        <w:rPr>
+          <w:rFonts w:asciiTheme="minorHAnsi" w:hAnsiTheme="minorHAnsi" w:cstheme="minorHAnsi"/>
+          <w:sz w:val="28"/>
+          <w:szCs w:val="28"/>
+        </w:rPr>
+        <w:t>No bugs as of yet</w:t>
+      </w:r>
+    </w:p>
+    <w:p>
+      <w:pPr>
+        <w:pStyle w:val="Default"/>
+        <w:numPr>
+          <w:ilvl w:val="0"/>
+          <w:numId w:val="4"/>
+        </w:numPr>
+        <w:rPr>
+          <w:rFonts w:asciiTheme="minorHAnsi" w:hAnsiTheme="minorHAnsi" w:cstheme="minorHAnsi"/>
+          <w:b/>
+          <w:sz w:val="28"/>
+          <w:szCs w:val="28"/>
+          <w:u w:val="single"/>
+        </w:rPr>
+      </w:pPr>
+      <w:r>
+        <w:rPr>
+          <w:rFonts w:asciiTheme="minorHAnsi" w:hAnsiTheme="minorHAnsi" w:cstheme="minorHAnsi"/>
+          <w:b/>
+          <w:sz w:val="28"/>
+          <w:szCs w:val="28"/>
+          <w:u w:val="single"/>
+        </w:rPr>
+        <w:t>Poor Code Logic:</w:t>
+      </w:r>
+    </w:p>
+    <w:p>
+      <w:pPr>
+        <w:pStyle w:val="Default"/>
+        <w:ind w:left="360"/>
+        <w:rPr>
+          <w:rFonts w:asciiTheme="minorHAnsi" w:hAnsiTheme="minorHAnsi" w:cstheme="minorHAnsi"/>
+          <w:sz w:val="28"/>
+          <w:szCs w:val="28"/>
+        </w:rPr>
+      </w:pPr>
+      <w:r>
+        <w:rPr>
+          <w:rFonts w:asciiTheme="minorHAnsi" w:hAnsiTheme="minorHAnsi" w:cstheme="minorHAnsi"/>
+          <w:sz w:val="28"/>
+          <w:szCs w:val="28"/>
+        </w:rPr>
+        <w:t>Code logic is perfectly fine</w:t>
+      </w:r>
+    </w:p>
+    <w:p>
+      <w:pPr>
+        <w:pStyle w:val="Default"/>
+        <w:numPr>
+          <w:ilvl w:val="0"/>
+          <w:numId w:val="4"/>
+        </w:numPr>
+        <w:rPr>
+          <w:rFonts w:asciiTheme="minorHAnsi" w:hAnsiTheme="minorHAnsi" w:cstheme="minorHAnsi"/>
+          <w:sz w:val="28"/>
+          <w:szCs w:val="28"/>
+        </w:rPr>
+      </w:pPr>
+      <w:r>
+        <w:rPr>
+          <w:rFonts w:asciiTheme="minorHAnsi" w:hAnsiTheme="minorHAnsi" w:cstheme="minorHAnsi"/>
+          <w:b/>
+          <w:sz w:val="28"/>
+          <w:szCs w:val="28"/>
+          <w:u w:val="single"/>
+        </w:rPr>
+        <w:t>Missing Documentation:</w:t>
+      </w:r>
+    </w:p>
+    <w:p>
+      <w:pPr>
+        <w:pStyle w:val="Default"/>
+        <w:ind w:left="360"/>
+        <w:rPr>
+          <w:rFonts w:asciiTheme="minorHAnsi" w:hAnsiTheme="minorHAnsi" w:cstheme="minorHAnsi"/>
+          <w:sz w:val="28"/>
+          <w:szCs w:val="28"/>
+        </w:rPr>
+      </w:pPr>
+      <w:r>
+        <w:rPr>
+          <w:rFonts w:asciiTheme="minorHAnsi" w:hAnsiTheme="minorHAnsi" w:cstheme="minorHAnsi"/>
+          <w:sz w:val="28"/>
+          <w:szCs w:val="28"/>
+        </w:rPr>
+        <w:t>Missing documents on functions</w:t>
+      </w:r>
+    </w:p>
+    <w:p>
+      <w:pPr>
+        <w:pStyle w:val="Default"/>
+        <w:ind w:left="360"/>
+        <w:rPr>
+          <w:rFonts w:asciiTheme="minorHAnsi" w:hAnsiTheme="minorHAnsi" w:cstheme="minorHAnsi"/>
+          <w:sz w:val="28"/>
+          <w:szCs w:val="28"/>
+        </w:rPr>
+      </w:pPr>
+      <w:r>
+        <w:rPr>
+          <w:rFonts w:asciiTheme="minorHAnsi" w:hAnsiTheme="minorHAnsi" w:cstheme="minorHAnsi"/>
+          <w:sz w:val="28"/>
+          <w:szCs w:val="28"/>
+        </w:rPr>
+        <w:t>Missing comments for code where needed, especially for large chunks of code</w:t>
+      </w:r>
+    </w:p>
+    <w:p>
+      <w:pPr>
+        <w:pStyle w:val="Default"/>
+        <w:ind w:left="360"/>
+        <w:rPr>
+          <w:rFonts w:asciiTheme="minorHAnsi" w:hAnsiTheme="minorHAnsi" w:cstheme="minorHAnsi"/>
+          <w:b/>
+          <w:szCs w:val="28"/>
+          <w:u w:val="single"/>
+        </w:rPr>
+      </w:pPr>
+      <w:r>
+        <w:rPr>
+          <w:rFonts w:asciiTheme="minorHAnsi" w:hAnsiTheme="minorHAnsi" w:cstheme="minorHAnsi"/>
+          <w:b/>
+          <w:szCs w:val="28"/>
+          <w:u w:val="single"/>
+        </w:rPr>
+        <w:t>Suggestions:</w:t>
+      </w:r>
+    </w:p>
+    <w:p>
+      <w:pPr>
+        <w:pStyle w:val="Default"/>
+        <w:ind w:left="360"/>
+        <w:rPr>
+          <w:rFonts w:asciiTheme="minorHAnsi" w:hAnsiTheme="minorHAnsi" w:cstheme="minorHAnsi"/>
+          <w:szCs w:val="28"/>
+        </w:rPr>
+      </w:pPr>
+      <w:r>
+        <w:rPr>
+          <w:rFonts w:asciiTheme="minorHAnsi" w:hAnsiTheme="minorHAnsi" w:cstheme="minorHAnsi"/>
+          <w:szCs w:val="28"/>
+        </w:rPr>
+        <w:t>Add some documentation and code where needed</w:t>
+      </w:r>
+    </w:p>
+    <w:p>
+      <w:pPr>
+        <w:pStyle w:val="Default"/>
+        <w:numPr>
+          <w:ilvl w:val="0"/>
+          <w:numId w:val="4"/>
+        </w:numPr>
+        <w:rPr>
+          <w:rFonts w:asciiTheme="minorHAnsi" w:hAnsiTheme="minorHAnsi" w:cstheme="minorHAnsi"/>
+          <w:sz w:val="28"/>
+          <w:szCs w:val="28"/>
+        </w:rPr>
+      </w:pPr>
+      <w:r>
+        <w:rPr>
+          <w:rFonts w:asciiTheme="minorHAnsi" w:hAnsiTheme="minorHAnsi" w:cstheme="minorHAnsi"/>
+          <w:b/>
+          <w:sz w:val="28"/>
+          <w:szCs w:val="28"/>
+          <w:u w:val="single"/>
+        </w:rPr>
+        <w:t>Unreadable Code:</w:t>
+      </w:r>
+    </w:p>
+    <w:p>
+      <w:pPr>
+        <w:pStyle w:val="Default"/>
+        <w:ind w:left="360"/>
+        <w:rPr>
+          <w:rFonts w:asciiTheme="minorHAnsi" w:hAnsiTheme="minorHAnsi" w:cstheme="minorHAnsi"/>
+          <w:sz w:val="28"/>
+          <w:szCs w:val="28"/>
+        </w:rPr>
+      </w:pPr>
+      <w:r>
+        <w:rPr>
+          <w:rFonts w:asciiTheme="minorHAnsi" w:hAnsiTheme="minorHAnsi" w:cstheme="minorHAnsi"/>
+          <w:sz w:val="28"/>
+          <w:szCs w:val="28"/>
+        </w:rPr>
+        <w:t>Line 8: If statement is on the same line as a variable assignment, it makes it harder to read the if,</w:t>
+      </w:r>
+    </w:p>
+    <w:p>
+      <w:pPr>
+        <w:pStyle w:val="Default"/>
+        <w:ind w:left="360"/>
+        <w:rPr>
+          <w:rFonts w:asciiTheme="minorHAnsi" w:hAnsiTheme="minorHAnsi" w:cstheme="minorHAnsi"/>
+          <w:b/>
+          <w:szCs w:val="28"/>
+          <w:u w:val="single"/>
+        </w:rPr>
+      </w:pPr>
+      <w:r>
+        <w:rPr>
+          <w:rFonts w:asciiTheme="minorHAnsi" w:hAnsiTheme="minorHAnsi" w:cstheme="minorHAnsi"/>
+          <w:b/>
+          <w:szCs w:val="28"/>
+          <w:u w:val="single"/>
+        </w:rPr>
+        <w:t>Suggestions:</w:t>
+      </w:r>
+    </w:p>
+    <w:p>
+      <w:pPr>
+        <w:pStyle w:val="Default"/>
+        <w:ind w:left="360"/>
+        <w:rPr>
+          <w:rFonts w:asciiTheme="minorHAnsi" w:hAnsiTheme="minorHAnsi" w:cstheme="minorHAnsi"/>
+          <w:sz w:val="28"/>
+          <w:szCs w:val="28"/>
+        </w:rPr>
+      </w:pPr>
+      <w:r>
+        <w:rPr>
+          <w:rFonts w:asciiTheme="minorHAnsi" w:hAnsiTheme="minorHAnsi" w:cstheme="minorHAnsi"/>
+          <w:sz w:val="28"/>
+          <w:szCs w:val="28"/>
+        </w:rPr>
+        <w:t>Make the if statement on a new line with indentation</w:t>
+      </w:r>
+    </w:p>
+    <w:p>
+      <w:pPr>
+        <w:pStyle w:val="Default"/>
+        <w:numPr>
+          <w:ilvl w:val="0"/>
+          <w:numId w:val="4"/>
+        </w:numPr>
+        <w:rPr>
+          <w:rFonts w:asciiTheme="minorHAnsi" w:hAnsiTheme="minorHAnsi" w:cstheme="minorHAnsi"/>
+          <w:b/>
+          <w:sz w:val="28"/>
+          <w:szCs w:val="28"/>
+          <w:u w:val="single"/>
+        </w:rPr>
+      </w:pPr>
+      <w:r>
+        <w:rPr>
+          <w:rFonts w:asciiTheme="minorHAnsi" w:hAnsiTheme="minorHAnsi" w:cstheme="minorHAnsi"/>
+          <w:b/>
+          <w:sz w:val="28"/>
+          <w:szCs w:val="28"/>
+          <w:u w:val="single"/>
+        </w:rPr>
+        <w:t>Vulnerabilities in code:</w:t>
+      </w:r>
+    </w:p>
+    <w:p>
+      <w:pPr>
+        <w:pStyle w:val="Default"/>
+        <w:ind w:left="360"/>
+        <w:rPr>
+          <w:rFonts w:asciiTheme="minorHAnsi" w:hAnsiTheme="minorHAnsi" w:cstheme="minorHAnsi"/>
+          <w:sz w:val="28"/>
+          <w:szCs w:val="28"/>
+        </w:rPr>
+      </w:pPr>
+      <w:r>
+        <w:rPr>
+          <w:rFonts w:asciiTheme="minorHAnsi" w:hAnsiTheme="minorHAnsi" w:cstheme="minorHAnsi"/>
+          <w:sz w:val="28"/>
+          <w:szCs w:val="28"/>
+        </w:rPr>
+        <w:t>None found</w:t>
+      </w:r>
+    </w:p>
+    <w:p>
+      <w:pPr>
+        <w:pStyle w:val="Default"/>
+        <w:numPr>
+          <w:ilvl w:val="0"/>
+          <w:numId w:val="4"/>
+        </w:numPr>
+        <w:rPr>
+          <w:rFonts w:asciiTheme="minorHAnsi" w:hAnsiTheme="minorHAnsi" w:cstheme="minorHAnsi"/>
+          <w:b/>
+          <w:sz w:val="28"/>
+          <w:szCs w:val="28"/>
+          <w:u w:val="single"/>
+        </w:rPr>
+      </w:pPr>
+      <w:r>
+        <w:rPr>
+          <w:rFonts w:asciiTheme="minorHAnsi" w:hAnsiTheme="minorHAnsi" w:cstheme="minorHAnsi"/>
+          <w:b/>
+          <w:sz w:val="28"/>
+          <w:szCs w:val="28"/>
+          <w:u w:val="single"/>
+        </w:rPr>
+        <w:t>Poor Test:</w:t>
+      </w:r>
+    </w:p>
+    <w:p>
+      <w:pPr>
+        <w:pStyle w:val="Default"/>
+        <w:ind w:left="360"/>
+        <w:rPr>
+          <w:rFonts w:asciiTheme="minorHAnsi" w:hAnsiTheme="minorHAnsi" w:cstheme="minorHAnsi"/>
+          <w:sz w:val="28"/>
+          <w:szCs w:val="28"/>
+        </w:rPr>
+      </w:pPr>
+      <w:r>
+        <w:rPr>
+          <w:rFonts w:asciiTheme="minorHAnsi" w:hAnsiTheme="minorHAnsi" w:cstheme="minorHAnsi"/>
+          <w:sz w:val="28"/>
+          <w:szCs w:val="28"/>
+        </w:rPr>
+        <w:t>Testing was done well.</w:t>
+      </w:r>
+      <w:bookmarkStart w:id="0" w:name="_GoBack"/>
       <w:bookmarkEnd w:id="0"/>
+    </w:p>
+    <w:p>
+      <w:pPr>
+        <w:pStyle w:val="Default"/>
+        <w:ind w:left="360"/>
+        <w:rPr>
+          <w:rFonts w:asciiTheme="minorHAnsi" w:hAnsiTheme="minorHAnsi" w:cstheme="minorHAnsi"/>
+          <w:sz w:val="28"/>
+          <w:szCs w:val="28"/>
+        </w:rPr>
+      </w:pPr>
+    </w:p>
+    <w:p>
+      <w:pPr>
+        <w:pStyle w:val="Default"/>
+        <w:rPr>
+          <w:rFonts w:asciiTheme="minorHAnsi" w:hAnsiTheme="minorHAnsi" w:cstheme="minorHAnsi"/>
+          <w:sz w:val="28"/>
+          <w:szCs w:val="28"/>
+        </w:rPr>
+      </w:pPr>
     </w:p>
     <w:sectPr>
       <w:pgSz w:w="12240" w:h="15840"/>
@@ -2078,6 +3671,119 @@
     </w:lvl>
   </w:abstractNum>
   <w:abstractNum w:abstractNumId="1" w15:restartNumberingAfterBreak="0">
+    <w:nsid w:val="2FB91211"/>
+    <w:multiLevelType w:val="hybridMultilevel"/>
+    <w:tmpl w:val="4D063394"/>
+    <w:lvl w:ilvl="0" w:tplc="10090001">
+      <w:start w:val="1"/>
+      <w:numFmt w:val="bullet"/>
+      <w:lvlText w:val=""/>
+      <w:lvlJc w:val="left"/>
+      <w:pPr>
+        <w:ind w:left="360" w:hanging="360"/>
+      </w:pPr>
+      <w:rPr>
+        <w:rFonts w:ascii="Symbol" w:hAnsi="Symbol" w:hint="default"/>
+      </w:rPr>
+    </w:lvl>
+    <w:lvl w:ilvl="1" w:tplc="10090003" w:tentative="1">
+      <w:start w:val="1"/>
+      <w:numFmt w:val="bullet"/>
+      <w:lvlText w:val="o"/>
+      <w:lvlJc w:val="left"/>
+      <w:pPr>
+        <w:ind w:left="1080" w:hanging="360"/>
+      </w:pPr>
+      <w:rPr>
+        <w:rFonts w:ascii="Courier New" w:hAnsi="Courier New" w:cs="Courier New" w:hint="default"/>
+      </w:rPr>
+    </w:lvl>
+    <w:lvl w:ilvl="2" w:tplc="10090005" w:tentative="1">
+      <w:start w:val="1"/>
+      <w:numFmt w:val="bullet"/>
+      <w:lvlText w:val=""/>
+      <w:lvlJc w:val="left"/>
+      <w:pPr>
+        <w:ind w:left="1800" w:hanging="360"/>
+      </w:pPr>
+      <w:rPr>
+        <w:rFonts w:ascii="Wingdings" w:hAnsi="Wingdings" w:hint="default"/>
+      </w:rPr>
+    </w:lvl>
+    <w:lvl w:ilvl="3" w:tplc="10090001" w:tentative="1">
+      <w:start w:val="1"/>
+      <w:numFmt w:val="bullet"/>
+      <w:lvlText w:val=""/>
+      <w:lvlJc w:val="left"/>
+      <w:pPr>
+        <w:ind w:left="2520" w:hanging="360"/>
+      </w:pPr>
+      <w:rPr>
+        <w:rFonts w:ascii="Symbol" w:hAnsi="Symbol" w:hint="default"/>
+      </w:rPr>
+    </w:lvl>
+    <w:lvl w:ilvl="4" w:tplc="10090003" w:tentative="1">
+      <w:start w:val="1"/>
+      <w:numFmt w:val="bullet"/>
+      <w:lvlText w:val="o"/>
+      <w:lvlJc w:val="left"/>
+      <w:pPr>
+        <w:ind w:left="3240" w:hanging="360"/>
+      </w:pPr>
+      <w:rPr>
+        <w:rFonts w:ascii="Courier New" w:hAnsi="Courier New" w:cs="Courier New" w:hint="default"/>
+      </w:rPr>
+    </w:lvl>
+    <w:lvl w:ilvl="5" w:tplc="10090005" w:tentative="1">
+      <w:start w:val="1"/>
+      <w:numFmt w:val="bullet"/>
+      <w:lvlText w:val=""/>
+      <w:lvlJc w:val="left"/>
+      <w:pPr>
+        <w:ind w:left="3960" w:hanging="360"/>
+      </w:pPr>
+      <w:rPr>
+        <w:rFonts w:ascii="Wingdings" w:hAnsi="Wingdings" w:hint="default"/>
+      </w:rPr>
+    </w:lvl>
+    <w:lvl w:ilvl="6" w:tplc="10090001" w:tentative="1">
+      <w:start w:val="1"/>
+      <w:numFmt w:val="bullet"/>
+      <w:lvlText w:val=""/>
+      <w:lvlJc w:val="left"/>
+      <w:pPr>
+        <w:ind w:left="4680" w:hanging="360"/>
+      </w:pPr>
+      <w:rPr>
+        <w:rFonts w:ascii="Symbol" w:hAnsi="Symbol" w:hint="default"/>
+      </w:rPr>
+    </w:lvl>
+    <w:lvl w:ilvl="7" w:tplc="10090003" w:tentative="1">
+      <w:start w:val="1"/>
+      <w:numFmt w:val="bullet"/>
+      <w:lvlText w:val="o"/>
+      <w:lvlJc w:val="left"/>
+      <w:pPr>
+        <w:ind w:left="5400" w:hanging="360"/>
+      </w:pPr>
+      <w:rPr>
+        <w:rFonts w:ascii="Courier New" w:hAnsi="Courier New" w:cs="Courier New" w:hint="default"/>
+      </w:rPr>
+    </w:lvl>
+    <w:lvl w:ilvl="8" w:tplc="10090005" w:tentative="1">
+      <w:start w:val="1"/>
+      <w:numFmt w:val="bullet"/>
+      <w:lvlText w:val=""/>
+      <w:lvlJc w:val="left"/>
+      <w:pPr>
+        <w:ind w:left="6120" w:hanging="360"/>
+      </w:pPr>
+      <w:rPr>
+        <w:rFonts w:ascii="Wingdings" w:hAnsi="Wingdings" w:hint="default"/>
+      </w:rPr>
+    </w:lvl>
+  </w:abstractNum>
+  <w:abstractNum w:abstractNumId="2" w15:restartNumberingAfterBreak="0">
     <w:nsid w:val="47B06FC1"/>
     <w:multiLevelType w:val="hybridMultilevel"/>
     <w:tmpl w:val="008C6162"/>
@@ -2166,7 +3872,7 @@
       </w:pPr>
     </w:lvl>
   </w:abstractNum>
-  <w:abstractNum w:abstractNumId="2" w15:restartNumberingAfterBreak="0">
+  <w:abstractNum w:abstractNumId="3" w15:restartNumberingAfterBreak="0">
     <w:nsid w:val="62CB483E"/>
     <w:multiLevelType w:val="hybridMultilevel"/>
     <w:tmpl w:val="3034C766"/>
@@ -2259,10 +3965,13 @@
     <w:abstractNumId w:val="0"/>
   </w:num>
   <w:num w:numId="2">
-    <w:abstractNumId w:val="1"/>
+    <w:abstractNumId w:val="2"/>
   </w:num>
   <w:num w:numId="3">
-    <w:abstractNumId w:val="2"/>
+    <w:abstractNumId w:val="3"/>
+  </w:num>
+  <w:num w:numId="4">
+    <w:abstractNumId w:val="1"/>
   </w:num>
 </w:numbering>
 </file>

</xml_diff>